<commit_message>
Bc File Changes Refi
Refi Changes
</commit_message>
<xml_diff>
--- a/SMSF/Refi/BC/15. Disbursement Direction Authority Refi.docx
+++ b/SMSF/Refi/BC/15. Disbursement Direction Authority Refi.docx
@@ -8026,7 +8026,7 @@
                 <w:szCs w:val="18"/>
                 <w:lang w:eastAsia="en-AU"/>
               </w:rPr>
-              <w:t>{% set go</w:t>
+              <w:t xml:space="preserve">{% set </w:t>
             </w:r>
             <w:proofErr w:type="spellStart"/>
             <w:r>
@@ -8039,7 +8039,7 @@
                 <w:szCs w:val="18"/>
                 <w:lang w:eastAsia="en-AU"/>
               </w:rPr>
-              <w:t>vcharges</w:t>
+              <w:t>govcharges</w:t>
             </w:r>
             <w:proofErr w:type="spellEnd"/>
             <w:r>
@@ -14522,6 +14522,18 @@
                 <w:lang w:val="en-AU" w:eastAsia="en-AU"/>
               </w:rPr>
             </w:pPr>
+            <w:r>
+              <w:rPr>
+                <w:rFonts w:ascii="Arial" w:hAnsi="Arial" w:cs="Arial"/>
+                <w:b/>
+                <w:bCs/>
+                <w:noProof/>
+                <w:sz w:val="18"/>
+                <w:szCs w:val="18"/>
+                <w:lang w:val="en-AU" w:eastAsia="en-AU"/>
+              </w:rPr>
+              <w:t>$</w:t>
+            </w:r>
             <w:r>
               <w:rPr>
                 <w:rFonts w:ascii="Arial" w:hAnsi="Arial" w:cs="Arial"/>
@@ -20617,6 +20629,7 @@
   <w:style w:type="character" w:default="1" w:styleId="DefaultParagraphFont">
     <w:name w:val="Default Paragraph Font"/>
     <w:uiPriority w:val="1"/>
+    <w:semiHidden/>
     <w:unhideWhenUsed/>
   </w:style>
   <w:style w:type="table" w:default="1" w:styleId="TableNormal">
@@ -21149,7 +21162,7 @@
 </file>
 
 <file path=customXml/itemProps1.xml><?xml version="1.0" encoding="utf-8"?>
-<ds:datastoreItem xmlns:ds="http://schemas.openxmlformats.org/officeDocument/2006/customXml" ds:itemID="{3655DC5B-5E78-498C-861D-7BF1AA798B5E}">
+<ds:datastoreItem xmlns:ds="http://schemas.openxmlformats.org/officeDocument/2006/customXml" ds:itemID="{4BFD8952-9AA4-4F73-A0FE-9896EAB426CF}">
   <ds:schemaRefs>
     <ds:schemaRef ds:uri="http://schemas.openxmlformats.org/officeDocument/2006/bibliography"/>
   </ds:schemaRefs>
@@ -21157,7 +21170,7 @@
 </file>
 
 <file path=customXml/itemProps2.xml><?xml version="1.0" encoding="utf-8"?>
-<ds:datastoreItem xmlns:ds="http://schemas.openxmlformats.org/officeDocument/2006/customXml" ds:itemID="{4BFD8952-9AA4-4F73-A0FE-9896EAB426CF}">
+<ds:datastoreItem xmlns:ds="http://schemas.openxmlformats.org/officeDocument/2006/customXml" ds:itemID="{3655DC5B-5E78-498C-861D-7BF1AA798B5E}">
   <ds:schemaRefs>
     <ds:schemaRef ds:uri="http://schemas.openxmlformats.org/officeDocument/2006/bibliography"/>
   </ds:schemaRefs>

</xml_diff>

<commit_message>
Changes to BC Refi
Bug Fixes
</commit_message>
<xml_diff>
--- a/SMSF/Refi/BC/15. Disbursement Direction Authority Refi.docx
+++ b/SMSF/Refi/BC/15. Disbursement Direction Authority Refi.docx
@@ -364,7 +364,6 @@
         </w:rPr>
         <w:tab/>
       </w:r>
-      <w:proofErr w:type="gramStart"/>
       <w:r>
         <w:rPr>
           <w:rFonts w:ascii="Arial" w:hAnsi="Arial" w:cs="Arial"/>
@@ -374,7 +373,6 @@
         </w:rPr>
         <w:t xml:space="preserve">{{ </w:t>
       </w:r>
-      <w:proofErr w:type="spellStart"/>
       <w:r>
         <w:rPr>
           <w:rFonts w:ascii="Arial" w:hAnsi="Arial" w:cs="Arial"/>
@@ -384,8 +382,6 @@
         </w:rPr>
         <w:t>Propdetallsecadd</w:t>
       </w:r>
-      <w:proofErr w:type="spellEnd"/>
-      <w:proofErr w:type="gramEnd"/>
       <w:r>
         <w:rPr>
           <w:rFonts w:ascii="Arial" w:hAnsi="Arial" w:cs="Arial"/>
@@ -439,7 +435,6 @@
         </w:rPr>
         <w:tab/>
       </w:r>
-      <w:proofErr w:type="gramStart"/>
       <w:r>
         <w:rPr>
           <w:rFonts w:ascii="Arial" w:hAnsi="Arial" w:cs="Arial"/>
@@ -448,7 +443,6 @@
         </w:rPr>
         <w:t xml:space="preserve">{{ </w:t>
       </w:r>
-      <w:proofErr w:type="spellStart"/>
       <w:r>
         <w:rPr>
           <w:rFonts w:ascii="Arial" w:hAnsi="Arial" w:cs="Arial"/>
@@ -457,8 +451,6 @@
         </w:rPr>
         <w:t>ApplicationNumber</w:t>
       </w:r>
-      <w:proofErr w:type="spellEnd"/>
-      <w:proofErr w:type="gramEnd"/>
       <w:r>
         <w:rPr>
           <w:rFonts w:ascii="Arial" w:hAnsi="Arial" w:cs="Arial"/>
@@ -535,7 +527,6 @@
         </w:rPr>
         <w:tab/>
       </w:r>
-      <w:proofErr w:type="gramStart"/>
       <w:r>
         <w:rPr>
           <w:rStyle w:val="StyleBoldBlack"/>
@@ -556,7 +547,6 @@
         </w:rPr>
         <w:t>LOANNUMBER</w:t>
       </w:r>
-      <w:proofErr w:type="gramEnd"/>
       <w:r>
         <w:rPr>
           <w:rStyle w:val="StyleBoldBlack"/>
@@ -921,23 +911,13 @@
         </w:rPr>
         <w:t xml:space="preserve"> </w:t>
       </w:r>
-      <w:proofErr w:type="gramStart"/>
       <w:r>
         <w:rPr>
           <w:rFonts w:ascii="Arial" w:hAnsi="Arial" w:cs="Arial"/>
           <w:sz w:val="20"/>
           <w:szCs w:val="18"/>
         </w:rPr>
-        <w:t>in order to</w:t>
-      </w:r>
-      <w:proofErr w:type="gramEnd"/>
-      <w:r>
-        <w:rPr>
-          <w:rFonts w:ascii="Arial" w:hAnsi="Arial" w:cs="Arial"/>
-          <w:sz w:val="20"/>
-          <w:szCs w:val="18"/>
-        </w:rPr>
-        <w:t xml:space="preserve"> effect stamping and registration, </w:t>
+        <w:t xml:space="preserve">in order to effect stamping and registration, </w:t>
       </w:r>
       <w:r>
         <w:rPr>
@@ -969,25 +949,7 @@
           <w:sz w:val="20"/>
           <w:szCs w:val="18"/>
         </w:rPr>
-        <w:t xml:space="preserve">To contact the relevant local authorities to ascertain the </w:t>
-      </w:r>
-      <w:proofErr w:type="gramStart"/>
-      <w:r>
-        <w:rPr>
-          <w:rFonts w:ascii="Arial" w:hAnsi="Arial" w:cs="Arial"/>
-          <w:sz w:val="20"/>
-          <w:szCs w:val="18"/>
-        </w:rPr>
-        <w:t>current status</w:t>
-      </w:r>
-      <w:proofErr w:type="gramEnd"/>
-      <w:r>
-        <w:rPr>
-          <w:rFonts w:ascii="Arial" w:hAnsi="Arial" w:cs="Arial"/>
-          <w:sz w:val="20"/>
-          <w:szCs w:val="18"/>
-        </w:rPr>
-        <w:t xml:space="preserve"> of the rates and charges payable in respect of the </w:t>
+        <w:t xml:space="preserve">To contact the relevant local authorities to ascertain the current status of the rates and charges payable in respect of the </w:t>
       </w:r>
       <w:r>
         <w:rPr>
@@ -1324,25 +1286,7 @@
           <w:sz w:val="20"/>
           <w:szCs w:val="18"/>
         </w:rPr>
-        <w:t xml:space="preserve">I/we will be changed an out of office settlement fee of $165.00 (GST inclusive) plus agent’s fee (at cost) if settlement is required to be </w:t>
-      </w:r>
-      <w:proofErr w:type="gramStart"/>
-      <w:r>
-        <w:rPr>
-          <w:rFonts w:ascii="Arial" w:hAnsi="Arial" w:cs="Arial"/>
-          <w:sz w:val="20"/>
-          <w:szCs w:val="18"/>
-        </w:rPr>
-        <w:t>effected</w:t>
-      </w:r>
-      <w:proofErr w:type="gramEnd"/>
-      <w:r>
-        <w:rPr>
-          <w:rFonts w:ascii="Arial" w:hAnsi="Arial" w:cs="Arial"/>
-          <w:sz w:val="20"/>
-          <w:szCs w:val="18"/>
-        </w:rPr>
-        <w:t xml:space="preserve"> via paper.</w:t>
+        <w:t>I/we will be changed an out of office settlement fee of $165.00 (GST inclusive) plus agent’s fee (at cost) if settlement is required to be effected via paper.</w:t>
       </w:r>
     </w:p>
     <w:p>
@@ -1533,7 +1477,6 @@
                 <w:szCs w:val="20"/>
               </w:rPr>
             </w:pPr>
-            <w:proofErr w:type="gramStart"/>
             <w:r>
               <w:rPr>
                 <w:rFonts w:ascii="Arial" w:hAnsi="Arial" w:cs="Arial"/>
@@ -1549,23 +1492,7 @@
                 <w:b/>
                 <w:bCs/>
               </w:rPr>
-              <w:t>Guarantor</w:t>
-            </w:r>
-            <w:proofErr w:type="gramEnd"/>
-            <w:r>
-              <w:rPr>
-                <w:b/>
-                <w:bCs/>
-              </w:rPr>
-              <w:t>2</w:t>
-            </w:r>
-            <w:proofErr w:type="gramStart"/>
-            <w:r>
-              <w:rPr>
-                <w:b/>
-                <w:bCs/>
-              </w:rPr>
-              <w:t>Fullname</w:t>
+              <w:t>Guarantor2Fullname</w:t>
             </w:r>
             <w:r>
               <w:rPr>
@@ -1575,10 +1502,147 @@
                 <w:sz w:val="20"/>
                 <w:szCs w:val="20"/>
               </w:rPr>
-              <w:t xml:space="preserve"> }</w:t>
-            </w:r>
-            <w:proofErr w:type="gramEnd"/>
-            <w:r>
+              <w:t xml:space="preserve"> }}</w:t>
+            </w:r>
+          </w:p>
+          <w:p>
+            <w:pPr>
+              <w:spacing w:line="240" w:lineRule="atLeast"/>
+              <w:jc w:val="center"/>
+              <w:rPr>
+                <w:rFonts w:ascii="Arial" w:hAnsi="Arial" w:cs="Arial"/>
+                <w:sz w:val="20"/>
+                <w:szCs w:val="18"/>
+              </w:rPr>
+            </w:pPr>
+            <w:r>
+              <w:rPr>
+                <w:rFonts w:ascii="Arial" w:hAnsi="Arial" w:cs="Arial"/>
+                <w:sz w:val="20"/>
+                <w:szCs w:val="18"/>
+              </w:rPr>
+              <w:t>Name of Director</w:t>
+            </w:r>
+          </w:p>
+          <w:p>
+            <w:pPr>
+              <w:spacing w:line="240" w:lineRule="atLeast"/>
+              <w:rPr>
+                <w:rFonts w:ascii="Arial" w:hAnsi="Arial" w:cs="Arial"/>
+                <w:sz w:val="20"/>
+                <w:szCs w:val="18"/>
+              </w:rPr>
+            </w:pPr>
+          </w:p>
+          <w:p>
+            <w:pPr>
+              <w:spacing w:line="240" w:lineRule="atLeast"/>
+              <w:rPr>
+                <w:rFonts w:ascii="Arial" w:hAnsi="Arial" w:cs="Arial"/>
+                <w:sz w:val="20"/>
+                <w:szCs w:val="18"/>
+              </w:rPr>
+            </w:pPr>
+          </w:p>
+          <w:p>
+            <w:pPr>
+              <w:spacing w:line="240" w:lineRule="atLeast"/>
+              <w:rPr>
+                <w:rFonts w:ascii="Arial" w:hAnsi="Arial" w:cs="Arial"/>
+                <w:sz w:val="20"/>
+                <w:szCs w:val="18"/>
+              </w:rPr>
+            </w:pPr>
+          </w:p>
+          <w:p>
+            <w:pPr>
+              <w:spacing w:line="240" w:lineRule="atLeast"/>
+              <w:rPr>
+                <w:rFonts w:ascii="Arial" w:hAnsi="Arial" w:cs="Arial"/>
+                <w:color w:val="FFFFFF" w:themeColor="background1"/>
+                <w:sz w:val="20"/>
+                <w:szCs w:val="18"/>
+              </w:rPr>
+            </w:pPr>
+            <w:r>
+              <w:rPr>
+                <w:rFonts w:ascii="Arial" w:hAnsi="Arial" w:cs="Arial"/>
+                <w:color w:val="FFFFFF" w:themeColor="background1"/>
+                <w:sz w:val="20"/>
+                <w:szCs w:val="18"/>
+              </w:rPr>
+              <w:t>/signature2/</w:t>
+            </w:r>
+          </w:p>
+          <w:p>
+            <w:pPr>
+              <w:spacing w:line="240" w:lineRule="atLeast"/>
+              <w:rPr>
+                <w:rFonts w:ascii="Arial" w:hAnsi="Arial" w:cs="Arial"/>
+                <w:color w:val="000000" w:themeColor="text1"/>
+                <w:sz w:val="20"/>
+                <w:szCs w:val="18"/>
+              </w:rPr>
+            </w:pPr>
+            <w:r>
+              <w:rPr>
+                <w:rFonts w:ascii="Arial" w:hAnsi="Arial" w:cs="Arial"/>
+                <w:color w:val="000000" w:themeColor="text1"/>
+                <w:sz w:val="20"/>
+                <w:szCs w:val="18"/>
+              </w:rPr>
+              <w:t>{%p if guarantor_3_name %}</w:t>
+            </w:r>
+          </w:p>
+          <w:p>
+            <w:pPr>
+              <w:pBdr>
+                <w:bottom w:val="single" w:sz="6" w:space="1" w:color="auto"/>
+              </w:pBdr>
+              <w:spacing w:line="240" w:lineRule="atLeast"/>
+              <w:rPr>
+                <w:rFonts w:ascii="Arial" w:hAnsi="Arial" w:cs="Arial"/>
+                <w:sz w:val="20"/>
+                <w:szCs w:val="20"/>
+              </w:rPr>
+            </w:pPr>
+          </w:p>
+          <w:p>
+            <w:pPr>
+              <w:spacing w:line="240" w:lineRule="atLeast"/>
+              <w:jc w:val="center"/>
+              <w:rPr>
+                <w:rFonts w:ascii="Arial" w:hAnsi="Arial" w:cs="Arial"/>
+                <w:sz w:val="20"/>
+                <w:szCs w:val="18"/>
+              </w:rPr>
+            </w:pPr>
+            <w:r>
+              <w:rPr>
+                <w:rFonts w:ascii="Arial" w:hAnsi="Arial" w:cs="Arial"/>
+                <w:sz w:val="20"/>
+                <w:szCs w:val="18"/>
+              </w:rPr>
+              <w:t>Signature of Director</w:t>
+            </w:r>
+          </w:p>
+          <w:p>
+            <w:pPr>
+              <w:spacing w:line="240" w:lineRule="atLeast"/>
+              <w:jc w:val="center"/>
+              <w:rPr>
+                <w:rFonts w:ascii="Arial" w:hAnsi="Arial" w:cs="Arial"/>
+                <w:sz w:val="20"/>
+                <w:szCs w:val="18"/>
+              </w:rPr>
+            </w:pPr>
+          </w:p>
+          <w:p>
+            <w:pPr>
+              <w:pBdr>
+                <w:bottom w:val="single" w:sz="6" w:space="1" w:color="auto"/>
+              </w:pBdr>
+              <w:jc w:val="center"/>
               <w:rPr>
                 <w:rFonts w:ascii="Arial" w:hAnsi="Arial" w:cs="Arial"/>
                 <w:b/>
@@ -1586,147 +1650,8 @@
                 <w:sz w:val="20"/>
                 <w:szCs w:val="20"/>
               </w:rPr>
-              <w:t>}</w:t>
-            </w:r>
-          </w:p>
-          <w:p>
-            <w:pPr>
-              <w:spacing w:line="240" w:lineRule="atLeast"/>
-              <w:jc w:val="center"/>
-              <w:rPr>
-                <w:rFonts w:ascii="Arial" w:hAnsi="Arial" w:cs="Arial"/>
-                <w:sz w:val="20"/>
-                <w:szCs w:val="18"/>
-              </w:rPr>
-            </w:pPr>
-            <w:r>
-              <w:rPr>
-                <w:rFonts w:ascii="Arial" w:hAnsi="Arial" w:cs="Arial"/>
-                <w:sz w:val="20"/>
-                <w:szCs w:val="18"/>
-              </w:rPr>
-              <w:t>Name of Director</w:t>
-            </w:r>
-          </w:p>
-          <w:p>
-            <w:pPr>
-              <w:spacing w:line="240" w:lineRule="atLeast"/>
-              <w:rPr>
-                <w:rFonts w:ascii="Arial" w:hAnsi="Arial" w:cs="Arial"/>
-                <w:sz w:val="20"/>
-                <w:szCs w:val="18"/>
-              </w:rPr>
-            </w:pPr>
-          </w:p>
-          <w:p>
-            <w:pPr>
-              <w:spacing w:line="240" w:lineRule="atLeast"/>
-              <w:rPr>
-                <w:rFonts w:ascii="Arial" w:hAnsi="Arial" w:cs="Arial"/>
-                <w:sz w:val="20"/>
-                <w:szCs w:val="18"/>
-              </w:rPr>
-            </w:pPr>
-          </w:p>
-          <w:p>
-            <w:pPr>
-              <w:spacing w:line="240" w:lineRule="atLeast"/>
-              <w:rPr>
-                <w:rFonts w:ascii="Arial" w:hAnsi="Arial" w:cs="Arial"/>
-                <w:sz w:val="20"/>
-                <w:szCs w:val="18"/>
-              </w:rPr>
-            </w:pPr>
-          </w:p>
-          <w:p>
-            <w:pPr>
-              <w:spacing w:line="240" w:lineRule="atLeast"/>
-              <w:rPr>
-                <w:rFonts w:ascii="Arial" w:hAnsi="Arial" w:cs="Arial"/>
-                <w:color w:val="FFFFFF" w:themeColor="background1"/>
-                <w:sz w:val="20"/>
-                <w:szCs w:val="18"/>
-              </w:rPr>
-            </w:pPr>
-            <w:r>
-              <w:rPr>
-                <w:rFonts w:ascii="Arial" w:hAnsi="Arial" w:cs="Arial"/>
-                <w:color w:val="FFFFFF" w:themeColor="background1"/>
-                <w:sz w:val="20"/>
-                <w:szCs w:val="18"/>
-              </w:rPr>
-              <w:t>/signature2/</w:t>
-            </w:r>
-          </w:p>
-          <w:p>
-            <w:pPr>
-              <w:spacing w:line="240" w:lineRule="atLeast"/>
-              <w:rPr>
-                <w:rFonts w:ascii="Arial" w:hAnsi="Arial" w:cs="Arial"/>
-                <w:color w:val="000000" w:themeColor="text1"/>
-                <w:sz w:val="20"/>
-                <w:szCs w:val="18"/>
-              </w:rPr>
-            </w:pPr>
-            <w:r>
-              <w:rPr>
-                <w:rFonts w:ascii="Arial" w:hAnsi="Arial" w:cs="Arial"/>
-                <w:color w:val="000000" w:themeColor="text1"/>
-                <w:sz w:val="20"/>
-                <w:szCs w:val="18"/>
-              </w:rPr>
-              <w:t>{%p if guarantor_3_name %}</w:t>
-            </w:r>
-          </w:p>
-          <w:p>
-            <w:pPr>
-              <w:pBdr>
-                <w:bottom w:val="single" w:sz="6" w:space="1" w:color="auto"/>
-              </w:pBdr>
-              <w:spacing w:line="240" w:lineRule="atLeast"/>
-              <w:rPr>
-                <w:rFonts w:ascii="Arial" w:hAnsi="Arial" w:cs="Arial"/>
-                <w:sz w:val="20"/>
-                <w:szCs w:val="20"/>
-              </w:rPr>
-            </w:pPr>
-          </w:p>
-          <w:p>
-            <w:pPr>
-              <w:spacing w:line="240" w:lineRule="atLeast"/>
-              <w:jc w:val="center"/>
-              <w:rPr>
-                <w:rFonts w:ascii="Arial" w:hAnsi="Arial" w:cs="Arial"/>
-                <w:sz w:val="20"/>
-                <w:szCs w:val="18"/>
-              </w:rPr>
-            </w:pPr>
-            <w:r>
-              <w:rPr>
-                <w:rFonts w:ascii="Arial" w:hAnsi="Arial" w:cs="Arial"/>
-                <w:sz w:val="20"/>
-                <w:szCs w:val="18"/>
-              </w:rPr>
-              <w:t>Signature of Director</w:t>
-            </w:r>
-          </w:p>
-          <w:p>
-            <w:pPr>
-              <w:spacing w:line="240" w:lineRule="atLeast"/>
-              <w:jc w:val="center"/>
-              <w:rPr>
-                <w:rFonts w:ascii="Arial" w:hAnsi="Arial" w:cs="Arial"/>
-                <w:sz w:val="20"/>
-                <w:szCs w:val="18"/>
-              </w:rPr>
-            </w:pPr>
-          </w:p>
-          <w:p>
-            <w:pPr>
-              <w:pBdr>
-                <w:bottom w:val="single" w:sz="6" w:space="1" w:color="auto"/>
-              </w:pBdr>
-              <w:jc w:val="center"/>
+            </w:pPr>
+            <w:r>
               <w:rPr>
                 <w:rFonts w:ascii="Arial" w:hAnsi="Arial" w:cs="Arial"/>
                 <w:b/>
@@ -1734,8 +1659,15 @@
                 <w:sz w:val="20"/>
                 <w:szCs w:val="20"/>
               </w:rPr>
-            </w:pPr>
-            <w:proofErr w:type="gramStart"/>
+              <w:t xml:space="preserve">{{ </w:t>
+            </w:r>
+            <w:r>
+              <w:rPr>
+                <w:b/>
+                <w:bCs/>
+              </w:rPr>
+              <w:t>Guarantor3Fullname</w:t>
+            </w:r>
             <w:r>
               <w:rPr>
                 <w:rFonts w:ascii="Arial" w:hAnsi="Arial" w:cs="Arial"/>
@@ -1744,51 +1676,7 @@
                 <w:sz w:val="20"/>
                 <w:szCs w:val="20"/>
               </w:rPr>
-              <w:t xml:space="preserve">{{ </w:t>
-            </w:r>
-            <w:r>
-              <w:rPr>
-                <w:b/>
-                <w:bCs/>
-              </w:rPr>
-              <w:t>Guarantor</w:t>
-            </w:r>
-            <w:proofErr w:type="gramEnd"/>
-            <w:r>
-              <w:rPr>
-                <w:b/>
-                <w:bCs/>
-              </w:rPr>
-              <w:t>3</w:t>
-            </w:r>
-            <w:proofErr w:type="gramStart"/>
-            <w:r>
-              <w:rPr>
-                <w:b/>
-                <w:bCs/>
-              </w:rPr>
-              <w:t>Fullname</w:t>
-            </w:r>
-            <w:r>
-              <w:rPr>
-                <w:rFonts w:ascii="Arial" w:hAnsi="Arial" w:cs="Arial"/>
-                <w:b/>
-                <w:bCs/>
-                <w:sz w:val="20"/>
-                <w:szCs w:val="20"/>
-              </w:rPr>
-              <w:t xml:space="preserve"> }</w:t>
-            </w:r>
-            <w:proofErr w:type="gramEnd"/>
-            <w:r>
-              <w:rPr>
-                <w:rFonts w:ascii="Arial" w:hAnsi="Arial" w:cs="Arial"/>
-                <w:b/>
-                <w:bCs/>
-                <w:sz w:val="20"/>
-                <w:szCs w:val="20"/>
-              </w:rPr>
-              <w:t>}</w:t>
+              <w:t xml:space="preserve"> }}</w:t>
             </w:r>
           </w:p>
           <w:p>
@@ -2094,7 +1982,6 @@
                 <w:szCs w:val="20"/>
               </w:rPr>
             </w:pPr>
-            <w:proofErr w:type="gramStart"/>
             <w:r>
               <w:rPr>
                 <w:rFonts w:ascii="Arial" w:hAnsi="Arial" w:cs="Arial"/>
@@ -2110,23 +1997,7 @@
                 <w:b/>
                 <w:bCs/>
               </w:rPr>
-              <w:t>Guarantor</w:t>
-            </w:r>
-            <w:proofErr w:type="gramEnd"/>
-            <w:r>
-              <w:rPr>
-                <w:b/>
-                <w:bCs/>
-              </w:rPr>
-              <w:t>2</w:t>
-            </w:r>
-            <w:proofErr w:type="gramStart"/>
-            <w:r>
-              <w:rPr>
-                <w:b/>
-                <w:bCs/>
-              </w:rPr>
-              <w:t>Fullname</w:t>
+              <w:t>Guarantor2Fullname</w:t>
             </w:r>
             <w:r>
               <w:rPr>
@@ -2136,18 +2007,7 @@
                 <w:sz w:val="20"/>
                 <w:szCs w:val="20"/>
               </w:rPr>
-              <w:t xml:space="preserve"> }</w:t>
-            </w:r>
-            <w:proofErr w:type="gramEnd"/>
-            <w:r>
-              <w:rPr>
-                <w:rFonts w:ascii="Arial" w:hAnsi="Arial" w:cs="Arial"/>
-                <w:b/>
-                <w:bCs/>
-                <w:sz w:val="20"/>
-                <w:szCs w:val="20"/>
-              </w:rPr>
-              <w:t>}</w:t>
+              <w:t xml:space="preserve"> }}</w:t>
             </w:r>
           </w:p>
           <w:p>
@@ -2269,7 +2129,6 @@
                 <w:szCs w:val="20"/>
               </w:rPr>
             </w:pPr>
-            <w:proofErr w:type="gramStart"/>
             <w:r>
               <w:rPr>
                 <w:rFonts w:ascii="Arial" w:hAnsi="Arial" w:cs="Arial"/>
@@ -2285,23 +2144,7 @@
                 <w:b/>
                 <w:bCs/>
               </w:rPr>
-              <w:t>Guarantor</w:t>
-            </w:r>
-            <w:proofErr w:type="gramEnd"/>
-            <w:r>
-              <w:rPr>
-                <w:b/>
-                <w:bCs/>
-              </w:rPr>
-              <w:t>3</w:t>
-            </w:r>
-            <w:proofErr w:type="gramStart"/>
-            <w:r>
-              <w:rPr>
-                <w:b/>
-                <w:bCs/>
-              </w:rPr>
-              <w:t>Fullname</w:t>
+              <w:t>Guarantor3Fullname</w:t>
             </w:r>
             <w:r>
               <w:rPr>
@@ -2311,18 +2154,7 @@
                 <w:sz w:val="20"/>
                 <w:szCs w:val="20"/>
               </w:rPr>
-              <w:t xml:space="preserve"> }</w:t>
-            </w:r>
-            <w:proofErr w:type="gramEnd"/>
-            <w:r>
-              <w:rPr>
-                <w:rFonts w:ascii="Arial" w:hAnsi="Arial" w:cs="Arial"/>
-                <w:b/>
-                <w:bCs/>
-                <w:sz w:val="20"/>
-                <w:szCs w:val="20"/>
-              </w:rPr>
-              <w:t>}</w:t>
+              <w:t xml:space="preserve"> }}</w:t>
             </w:r>
           </w:p>
           <w:p>
@@ -2565,7 +2397,6 @@
                       <w:szCs w:val="21"/>
                     </w:rPr>
                   </w:pPr>
-                  <w:proofErr w:type="gramStart"/>
                   <w:r>
                     <w:rPr>
                       <w:rFonts w:ascii="Arial" w:hAnsi="Arial" w:cs="Arial"/>
@@ -2574,18 +2405,7 @@
                       <w:sz w:val="21"/>
                       <w:szCs w:val="21"/>
                     </w:rPr>
-                    <w:t>{{ guarantor</w:t>
-                  </w:r>
-                  <w:proofErr w:type="gramEnd"/>
-                  <w:r>
-                    <w:rPr>
-                      <w:rFonts w:ascii="Arial" w:hAnsi="Arial" w:cs="Arial"/>
-                      <w:color w:val="000000"/>
-                      <w:spacing w:val="-2"/>
-                      <w:sz w:val="21"/>
-                      <w:szCs w:val="21"/>
-                    </w:rPr>
-                    <w:t>_</w:t>
+                    <w:t>{{ guarantor_</w:t>
                   </w:r>
                   <w:r>
                     <w:rPr>
@@ -2605,29 +2425,7 @@
                       <w:sz w:val="21"/>
                       <w:szCs w:val="21"/>
                     </w:rPr>
-                    <w:t>_</w:t>
-                  </w:r>
-                  <w:proofErr w:type="gramStart"/>
-                  <w:r>
-                    <w:rPr>
-                      <w:rFonts w:ascii="Arial" w:hAnsi="Arial" w:cs="Arial"/>
-                      <w:color w:val="000000"/>
-                      <w:spacing w:val="-2"/>
-                      <w:sz w:val="21"/>
-                      <w:szCs w:val="21"/>
-                    </w:rPr>
-                    <w:t>name }</w:t>
-                  </w:r>
-                  <w:proofErr w:type="gramEnd"/>
-                  <w:r>
-                    <w:rPr>
-                      <w:rFonts w:ascii="Arial" w:hAnsi="Arial" w:cs="Arial"/>
-                      <w:color w:val="000000"/>
-                      <w:spacing w:val="-2"/>
-                      <w:sz w:val="21"/>
-                      <w:szCs w:val="21"/>
-                    </w:rPr>
-                    <w:t>}</w:t>
+                    <w:t>_name }}</w:t>
                   </w:r>
                 </w:p>
                 <w:tbl>
@@ -2937,7 +2735,6 @@
                       <w:szCs w:val="21"/>
                     </w:rPr>
                   </w:pPr>
-                  <w:proofErr w:type="gramStart"/>
                   <w:r>
                     <w:rPr>
                       <w:rFonts w:ascii="Arial" w:hAnsi="Arial" w:cs="Arial"/>
@@ -2946,18 +2743,7 @@
                       <w:sz w:val="21"/>
                       <w:szCs w:val="21"/>
                     </w:rPr>
-                    <w:t>{{ guarantor</w:t>
-                  </w:r>
-                  <w:proofErr w:type="gramEnd"/>
-                  <w:r>
-                    <w:rPr>
-                      <w:rFonts w:ascii="Arial" w:hAnsi="Arial" w:cs="Arial"/>
-                      <w:color w:val="000000"/>
-                      <w:spacing w:val="-2"/>
-                      <w:sz w:val="21"/>
-                      <w:szCs w:val="21"/>
-                    </w:rPr>
-                    <w:t>_</w:t>
+                    <w:t>{{ guarantor_</w:t>
                   </w:r>
                   <w:r>
                     <w:rPr>
@@ -2977,29 +2763,7 @@
                       <w:sz w:val="21"/>
                       <w:szCs w:val="21"/>
                     </w:rPr>
-                    <w:t>_</w:t>
-                  </w:r>
-                  <w:proofErr w:type="gramStart"/>
-                  <w:r>
-                    <w:rPr>
-                      <w:rFonts w:ascii="Arial" w:hAnsi="Arial" w:cs="Arial"/>
-                      <w:color w:val="000000"/>
-                      <w:spacing w:val="-2"/>
-                      <w:sz w:val="21"/>
-                      <w:szCs w:val="21"/>
-                    </w:rPr>
-                    <w:t>name }</w:t>
-                  </w:r>
-                  <w:proofErr w:type="gramEnd"/>
-                  <w:r>
-                    <w:rPr>
-                      <w:rFonts w:ascii="Arial" w:hAnsi="Arial" w:cs="Arial"/>
-                      <w:color w:val="000000"/>
-                      <w:spacing w:val="-2"/>
-                      <w:sz w:val="21"/>
-                      <w:szCs w:val="21"/>
-                    </w:rPr>
-                    <w:t>}</w:t>
+                    <w:t>_name }}</w:t>
                   </w:r>
                 </w:p>
                 <w:tbl>
@@ -3371,7 +3135,6 @@
                       <w:szCs w:val="21"/>
                     </w:rPr>
                   </w:pPr>
-                  <w:proofErr w:type="gramStart"/>
                   <w:r>
                     <w:rPr>
                       <w:rFonts w:ascii="Arial" w:hAnsi="Arial" w:cs="Arial"/>
@@ -3380,18 +3143,7 @@
                       <w:sz w:val="21"/>
                       <w:szCs w:val="21"/>
                     </w:rPr>
-                    <w:t>{{ guarantor</w:t>
-                  </w:r>
-                  <w:proofErr w:type="gramEnd"/>
-                  <w:r>
-                    <w:rPr>
-                      <w:rFonts w:ascii="Arial" w:hAnsi="Arial" w:cs="Arial"/>
-                      <w:color w:val="000000"/>
-                      <w:spacing w:val="-2"/>
-                      <w:sz w:val="21"/>
-                      <w:szCs w:val="21"/>
-                    </w:rPr>
-                    <w:t>_</w:t>
+                    <w:t>{{ guarantor_</w:t>
                   </w:r>
                   <w:r>
                     <w:rPr>
@@ -3411,29 +3163,7 @@
                       <w:sz w:val="21"/>
                       <w:szCs w:val="21"/>
                     </w:rPr>
-                    <w:t>_</w:t>
-                  </w:r>
-                  <w:proofErr w:type="gramStart"/>
-                  <w:r>
-                    <w:rPr>
-                      <w:rFonts w:ascii="Arial" w:hAnsi="Arial" w:cs="Arial"/>
-                      <w:color w:val="000000"/>
-                      <w:spacing w:val="-2"/>
-                      <w:sz w:val="21"/>
-                      <w:szCs w:val="21"/>
-                    </w:rPr>
-                    <w:t>name }</w:t>
-                  </w:r>
-                  <w:proofErr w:type="gramEnd"/>
-                  <w:r>
-                    <w:rPr>
-                      <w:rFonts w:ascii="Arial" w:hAnsi="Arial" w:cs="Arial"/>
-                      <w:color w:val="000000"/>
-                      <w:spacing w:val="-2"/>
-                      <w:sz w:val="21"/>
-                      <w:szCs w:val="21"/>
-                    </w:rPr>
-                    <w:t>}</w:t>
+                    <w:t>_name }}</w:t>
                   </w:r>
                 </w:p>
                 <w:tbl>
@@ -3743,7 +3473,6 @@
                       <w:szCs w:val="21"/>
                     </w:rPr>
                   </w:pPr>
-                  <w:proofErr w:type="gramStart"/>
                   <w:r>
                     <w:rPr>
                       <w:rFonts w:ascii="Arial" w:hAnsi="Arial" w:cs="Arial"/>
@@ -3752,18 +3481,7 @@
                       <w:sz w:val="21"/>
                       <w:szCs w:val="21"/>
                     </w:rPr>
-                    <w:t>{{ guarantor</w:t>
-                  </w:r>
-                  <w:proofErr w:type="gramEnd"/>
-                  <w:r>
-                    <w:rPr>
-                      <w:rFonts w:ascii="Arial" w:hAnsi="Arial" w:cs="Arial"/>
-                      <w:color w:val="000000"/>
-                      <w:spacing w:val="-2"/>
-                      <w:sz w:val="21"/>
-                      <w:szCs w:val="21"/>
-                    </w:rPr>
-                    <w:t>_</w:t>
+                    <w:t>{{ guarantor_</w:t>
                   </w:r>
                   <w:r>
                     <w:rPr>
@@ -3783,29 +3501,7 @@
                       <w:sz w:val="21"/>
                       <w:szCs w:val="21"/>
                     </w:rPr>
-                    <w:t>_</w:t>
-                  </w:r>
-                  <w:proofErr w:type="gramStart"/>
-                  <w:r>
-                    <w:rPr>
-                      <w:rFonts w:ascii="Arial" w:hAnsi="Arial" w:cs="Arial"/>
-                      <w:color w:val="000000"/>
-                      <w:spacing w:val="-2"/>
-                      <w:sz w:val="21"/>
-                      <w:szCs w:val="21"/>
-                    </w:rPr>
-                    <w:t>name }</w:t>
-                  </w:r>
-                  <w:proofErr w:type="gramEnd"/>
-                  <w:r>
-                    <w:rPr>
-                      <w:rFonts w:ascii="Arial" w:hAnsi="Arial" w:cs="Arial"/>
-                      <w:color w:val="000000"/>
-                      <w:spacing w:val="-2"/>
-                      <w:sz w:val="21"/>
-                      <w:szCs w:val="21"/>
-                    </w:rPr>
-                    <w:t>}</w:t>
+                    <w:t>_name }}</w:t>
                   </w:r>
                 </w:p>
                 <w:tbl>
@@ -4176,7 +3872,6 @@
                       <w:szCs w:val="21"/>
                     </w:rPr>
                   </w:pPr>
-                  <w:proofErr w:type="gramStart"/>
                   <w:r>
                     <w:rPr>
                       <w:rFonts w:ascii="Arial" w:hAnsi="Arial" w:cs="Arial"/>
@@ -4187,7 +3882,6 @@
                     </w:rPr>
                     <w:t>{{ guarantor</w:t>
                   </w:r>
-                  <w:proofErr w:type="gramEnd"/>
                   <w:r>
                     <w:rPr>
                       <w:rFonts w:ascii="Arial" w:hAnsi="Arial" w:cs="Arial"/>
@@ -4206,29 +3900,7 @@
                       <w:sz w:val="21"/>
                       <w:szCs w:val="21"/>
                     </w:rPr>
-                    <w:t>_</w:t>
-                  </w:r>
-                  <w:proofErr w:type="gramStart"/>
-                  <w:r>
-                    <w:rPr>
-                      <w:rFonts w:ascii="Arial" w:hAnsi="Arial" w:cs="Arial"/>
-                      <w:color w:val="000000"/>
-                      <w:spacing w:val="-2"/>
-                      <w:sz w:val="21"/>
-                      <w:szCs w:val="21"/>
-                    </w:rPr>
-                    <w:t>name }</w:t>
-                  </w:r>
-                  <w:proofErr w:type="gramEnd"/>
-                  <w:r>
-                    <w:rPr>
-                      <w:rFonts w:ascii="Arial" w:hAnsi="Arial" w:cs="Arial"/>
-                      <w:color w:val="000000"/>
-                      <w:spacing w:val="-2"/>
-                      <w:sz w:val="21"/>
-                      <w:szCs w:val="21"/>
-                    </w:rPr>
-                    <w:t>}</w:t>
+                    <w:t>_name }}</w:t>
                   </w:r>
                 </w:p>
                 <w:tbl>
@@ -4538,7 +4210,6 @@
                       <w:szCs w:val="21"/>
                     </w:rPr>
                   </w:pPr>
-                  <w:proofErr w:type="gramStart"/>
                   <w:r>
                     <w:rPr>
                       <w:rFonts w:ascii="Arial" w:hAnsi="Arial" w:cs="Arial"/>
@@ -4547,18 +4218,7 @@
                       <w:sz w:val="21"/>
                       <w:szCs w:val="21"/>
                     </w:rPr>
-                    <w:t>{{ guarantor</w:t>
-                  </w:r>
-                  <w:proofErr w:type="gramEnd"/>
-                  <w:r>
-                    <w:rPr>
-                      <w:rFonts w:ascii="Arial" w:hAnsi="Arial" w:cs="Arial"/>
-                      <w:color w:val="000000"/>
-                      <w:spacing w:val="-2"/>
-                      <w:sz w:val="21"/>
-                      <w:szCs w:val="21"/>
-                    </w:rPr>
-                    <w:t>_</w:t>
+                    <w:t>{{ guarantor_</w:t>
                   </w:r>
                   <w:r>
                     <w:rPr>
@@ -4578,29 +4238,7 @@
                       <w:sz w:val="21"/>
                       <w:szCs w:val="21"/>
                     </w:rPr>
-                    <w:t>_</w:t>
-                  </w:r>
-                  <w:proofErr w:type="gramStart"/>
-                  <w:r>
-                    <w:rPr>
-                      <w:rFonts w:ascii="Arial" w:hAnsi="Arial" w:cs="Arial"/>
-                      <w:color w:val="000000"/>
-                      <w:spacing w:val="-2"/>
-                      <w:sz w:val="21"/>
-                      <w:szCs w:val="21"/>
-                    </w:rPr>
-                    <w:t>name }</w:t>
-                  </w:r>
-                  <w:proofErr w:type="gramEnd"/>
-                  <w:r>
-                    <w:rPr>
-                      <w:rFonts w:ascii="Arial" w:hAnsi="Arial" w:cs="Arial"/>
-                      <w:color w:val="000000"/>
-                      <w:spacing w:val="-2"/>
-                      <w:sz w:val="21"/>
-                      <w:szCs w:val="21"/>
-                    </w:rPr>
-                    <w:t>}</w:t>
+                    <w:t>_name }}</w:t>
                   </w:r>
                 </w:p>
                 <w:tbl>
@@ -5249,7 +4887,6 @@
         </w:rPr>
         <w:tab/>
       </w:r>
-      <w:proofErr w:type="gramStart"/>
       <w:r>
         <w:rPr>
           <w:rFonts w:ascii="Arial" w:hAnsi="Arial" w:cs="Arial"/>
@@ -5268,7 +4905,6 @@
         </w:rPr>
         <w:t>PROPDETALLSECADD</w:t>
       </w:r>
-      <w:proofErr w:type="gramEnd"/>
       <w:r>
         <w:rPr>
           <w:rFonts w:ascii="Arial" w:hAnsi="Arial" w:cs="Arial"/>
@@ -5322,7 +4958,6 @@
         </w:rPr>
         <w:tab/>
       </w:r>
-      <w:proofErr w:type="gramStart"/>
       <w:r>
         <w:rPr>
           <w:rFonts w:ascii="Arial" w:hAnsi="Arial" w:cs="Arial"/>
@@ -5331,7 +4966,6 @@
         </w:rPr>
         <w:t xml:space="preserve">{{ </w:t>
       </w:r>
-      <w:proofErr w:type="spellStart"/>
       <w:r>
         <w:rPr>
           <w:rFonts w:ascii="Arial" w:hAnsi="Arial" w:cs="Arial"/>
@@ -5340,8 +4974,6 @@
         </w:rPr>
         <w:t>ApplicationNumber</w:t>
       </w:r>
-      <w:proofErr w:type="spellEnd"/>
-      <w:proofErr w:type="gramEnd"/>
       <w:r>
         <w:rPr>
           <w:rFonts w:ascii="Arial" w:hAnsi="Arial" w:cs="Arial"/>
@@ -5420,7 +5052,6 @@
         </w:rPr>
         <w:tab/>
       </w:r>
-      <w:proofErr w:type="gramStart"/>
       <w:r>
         <w:rPr>
           <w:rStyle w:val="StyleBoldBlack"/>
@@ -5441,7 +5072,6 @@
         </w:rPr>
         <w:t>LOANNUMBER</w:t>
       </w:r>
-      <w:proofErr w:type="gramEnd"/>
       <w:r>
         <w:rPr>
           <w:rStyle w:val="StyleBoldBlack"/>
@@ -5661,7 +5291,6 @@
               </w:rPr>
               <w:t>$</w:t>
             </w:r>
-            <w:proofErr w:type="gramStart"/>
             <w:r>
               <w:rPr>
                 <w:rFonts w:ascii="Arial" w:hAnsi="Arial" w:cs="Arial"/>
@@ -5670,9 +5299,8 @@
                 <w:szCs w:val="18"/>
                 <w:lang w:val="en-AU" w:eastAsia="en-AU"/>
               </w:rPr>
-              <w:t>{{ "</w:t>
-            </w:r>
-            <w:proofErr w:type="gramEnd"/>
+              <w:t>{{ "{:</w:t>
+            </w:r>
             <w:r>
               <w:rPr>
                 <w:rFonts w:ascii="Arial" w:hAnsi="Arial" w:cs="Arial"/>
@@ -5681,7 +5309,7 @@
                 <w:szCs w:val="18"/>
                 <w:lang w:val="en-AU" w:eastAsia="en-AU"/>
               </w:rPr>
-              <w:t>{:</w:t>
+              <w:t>,</w:t>
             </w:r>
             <w:r>
               <w:rPr>
@@ -5691,7 +5319,7 @@
                 <w:szCs w:val="18"/>
                 <w:lang w:val="en-AU" w:eastAsia="en-AU"/>
               </w:rPr>
-              <w:t>,</w:t>
+              <w:t>.2f}".format(</w:t>
             </w:r>
             <w:r>
               <w:rPr>
@@ -5701,9 +5329,8 @@
                 <w:szCs w:val="18"/>
                 <w:lang w:val="en-AU" w:eastAsia="en-AU"/>
               </w:rPr>
-              <w:t>.2f}</w:t>
-            </w:r>
-            <w:proofErr w:type="gramStart"/>
+              <w:t>ADVANCEAMOUNT</w:t>
+            </w:r>
             <w:r>
               <w:rPr>
                 <w:rFonts w:ascii="Arial" w:hAnsi="Arial" w:cs="Arial"/>
@@ -5712,50 +5339,7 @@
                 <w:szCs w:val="18"/>
                 <w:lang w:val="en-AU" w:eastAsia="en-AU"/>
               </w:rPr>
-              <w:t>".format</w:t>
-            </w:r>
-            <w:proofErr w:type="gramEnd"/>
-            <w:r>
-              <w:rPr>
-                <w:rFonts w:ascii="Arial" w:hAnsi="Arial" w:cs="Arial"/>
-                <w:color w:val="000000"/>
-                <w:sz w:val="18"/>
-                <w:szCs w:val="18"/>
-                <w:lang w:val="en-AU" w:eastAsia="en-AU"/>
-              </w:rPr>
-              <w:t>(</w:t>
-            </w:r>
-            <w:r>
-              <w:rPr>
-                <w:rFonts w:ascii="Arial" w:hAnsi="Arial" w:cs="Arial"/>
-                <w:color w:val="000000"/>
-                <w:sz w:val="18"/>
-                <w:szCs w:val="18"/>
-                <w:lang w:val="en-AU" w:eastAsia="en-AU"/>
-              </w:rPr>
-              <w:t>ADVANCEAMOUNT</w:t>
-            </w:r>
-            <w:proofErr w:type="gramStart"/>
-            <w:r>
-              <w:rPr>
-                <w:rFonts w:ascii="Arial" w:hAnsi="Arial" w:cs="Arial"/>
-                <w:color w:val="000000"/>
-                <w:sz w:val="18"/>
-                <w:szCs w:val="18"/>
-                <w:lang w:val="en-AU" w:eastAsia="en-AU"/>
-              </w:rPr>
-              <w:t>) }</w:t>
-            </w:r>
-            <w:proofErr w:type="gramEnd"/>
-            <w:r>
-              <w:rPr>
-                <w:rFonts w:ascii="Arial" w:hAnsi="Arial" w:cs="Arial"/>
-                <w:color w:val="000000"/>
-                <w:sz w:val="18"/>
-                <w:szCs w:val="18"/>
-                <w:lang w:val="en-AU" w:eastAsia="en-AU"/>
-              </w:rPr>
-              <w:t>}</w:t>
+              <w:t>) }}</w:t>
             </w:r>
           </w:p>
           <w:p>
@@ -6071,22 +5655,8 @@
                 <w:szCs w:val="18"/>
                 <w:lang w:val="en-AU" w:eastAsia="en-AU"/>
               </w:rPr>
-              <w:t xml:space="preserve">%tr for charge in </w:t>
-            </w:r>
-            <w:proofErr w:type="spellStart"/>
-            <w:r>
-              <w:rPr>
-                <w:rFonts w:ascii="Arial" w:hAnsi="Arial" w:cs="Arial"/>
-                <w:b/>
-                <w:bCs/>
-                <w:color w:val="000000"/>
-                <w:sz w:val="18"/>
-                <w:szCs w:val="18"/>
-                <w:lang w:val="en-AU" w:eastAsia="en-AU"/>
-              </w:rPr>
-              <w:t>lendercharges</w:t>
-            </w:r>
-            <w:proofErr w:type="spellEnd"/>
+              <w:t>%tr for charge in lendercharges</w:t>
+            </w:r>
             <w:r>
               <w:rPr>
                 <w:rFonts w:ascii="Arial" w:hAnsi="Arial" w:cs="Arial"/>
@@ -6200,7 +5770,6 @@
                 <w:lang w:val="en-AU" w:eastAsia="en-AU"/>
               </w:rPr>
             </w:pPr>
-            <w:proofErr w:type="gramStart"/>
             <w:r>
               <w:rPr>
                 <w:rFonts w:ascii="Arial" w:hAnsi="Arial" w:cs="Arial"/>
@@ -6211,7 +5780,6 @@
               </w:rPr>
               <w:t xml:space="preserve">{{ </w:t>
             </w:r>
-            <w:proofErr w:type="spellStart"/>
             <w:r>
               <w:rPr>
                 <w:rFonts w:ascii="Arial" w:hAnsi="Arial" w:cs="Arial"/>
@@ -6220,9 +5788,8 @@
                 <w:szCs w:val="18"/>
                 <w:lang w:val="en-AU" w:eastAsia="en-AU"/>
               </w:rPr>
-              <w:t>charge</w:t>
-            </w:r>
-            <w:proofErr w:type="gramEnd"/>
+              <w:t>charge.</w:t>
+            </w:r>
             <w:r>
               <w:rPr>
                 <w:rFonts w:ascii="Arial" w:hAnsi="Arial" w:cs="Arial"/>
@@ -6231,7 +5798,7 @@
                 <w:szCs w:val="18"/>
                 <w:lang w:val="en-AU" w:eastAsia="en-AU"/>
               </w:rPr>
-              <w:t>.</w:t>
+              <w:t>lender_charge</w:t>
             </w:r>
             <w:r>
               <w:rPr>
@@ -6241,10 +5808,20 @@
                 <w:szCs w:val="18"/>
                 <w:lang w:val="en-AU" w:eastAsia="en-AU"/>
               </w:rPr>
-              <w:t>lender_charge</w:t>
-            </w:r>
-            <w:proofErr w:type="spellEnd"/>
-            <w:r>
+              <w:t xml:space="preserve"> }}</w:t>
+            </w:r>
+          </w:p>
+        </w:tc>
+        <w:tc>
+          <w:tcPr>
+            <w:tcW w:w="1479" w:type="pct"/>
+            <w:shd w:val="clear" w:color="auto" w:fill="F2F2F2" w:themeFill="background1" w:themeFillShade="F2"/>
+            <w:vAlign w:val="center"/>
+            <w:hideMark/>
+          </w:tcPr>
+          <w:p>
+            <w:pPr>
+              <w:jc w:val="right"/>
               <w:rPr>
                 <w:rFonts w:ascii="Arial" w:hAnsi="Arial" w:cs="Arial"/>
                 <w:color w:val="000000"/>
@@ -6252,20 +5829,8 @@
                 <w:szCs w:val="18"/>
                 <w:lang w:val="en-AU" w:eastAsia="en-AU"/>
               </w:rPr>
-              <w:t xml:space="preserve"> }}</w:t>
-            </w:r>
-          </w:p>
-        </w:tc>
-        <w:tc>
-          <w:tcPr>
-            <w:tcW w:w="1479" w:type="pct"/>
-            <w:shd w:val="clear" w:color="auto" w:fill="F2F2F2" w:themeFill="background1" w:themeFillShade="F2"/>
-            <w:vAlign w:val="center"/>
-            <w:hideMark/>
-          </w:tcPr>
-          <w:p>
-            <w:pPr>
-              <w:jc w:val="right"/>
+            </w:pPr>
+            <w:r>
               <w:rPr>
                 <w:rFonts w:ascii="Arial" w:hAnsi="Arial" w:cs="Arial"/>
                 <w:color w:val="000000"/>
@@ -6273,106 +5838,7 @@
                 <w:szCs w:val="18"/>
                 <w:lang w:val="en-AU" w:eastAsia="en-AU"/>
               </w:rPr>
-            </w:pPr>
-            <w:r>
-              <w:rPr>
-                <w:rFonts w:ascii="Arial" w:hAnsi="Arial" w:cs="Arial"/>
-                <w:color w:val="000000"/>
-                <w:sz w:val="18"/>
-                <w:szCs w:val="18"/>
-                <w:lang w:val="en-AU" w:eastAsia="en-AU"/>
-              </w:rPr>
-              <w:t>$</w:t>
-            </w:r>
-            <w:proofErr w:type="gramStart"/>
-            <w:r>
-              <w:rPr>
-                <w:rFonts w:ascii="Arial" w:hAnsi="Arial" w:cs="Arial"/>
-                <w:color w:val="000000"/>
-                <w:sz w:val="18"/>
-                <w:szCs w:val="18"/>
-                <w:lang w:val="en-AU" w:eastAsia="en-AU"/>
-              </w:rPr>
-              <w:t>{{ "</w:t>
-            </w:r>
-            <w:proofErr w:type="gramEnd"/>
-            <w:r>
-              <w:rPr>
-                <w:rFonts w:ascii="Arial" w:hAnsi="Arial" w:cs="Arial"/>
-                <w:color w:val="000000"/>
-                <w:sz w:val="18"/>
-                <w:szCs w:val="18"/>
-                <w:lang w:val="en-AU" w:eastAsia="en-AU"/>
-              </w:rPr>
-              <w:t>{:.2f}</w:t>
-            </w:r>
-            <w:proofErr w:type="gramStart"/>
-            <w:r>
-              <w:rPr>
-                <w:rFonts w:ascii="Arial" w:hAnsi="Arial" w:cs="Arial"/>
-                <w:color w:val="000000"/>
-                <w:sz w:val="18"/>
-                <w:szCs w:val="18"/>
-                <w:lang w:val="en-AU" w:eastAsia="en-AU"/>
-              </w:rPr>
-              <w:t>".format</w:t>
-            </w:r>
-            <w:proofErr w:type="gramEnd"/>
-            <w:r>
-              <w:rPr>
-                <w:rFonts w:ascii="Arial" w:hAnsi="Arial" w:cs="Arial"/>
-                <w:color w:val="000000"/>
-                <w:sz w:val="18"/>
-                <w:szCs w:val="18"/>
-                <w:lang w:val="en-AU" w:eastAsia="en-AU"/>
-              </w:rPr>
-              <w:t>(</w:t>
-            </w:r>
-            <w:proofErr w:type="spellStart"/>
-            <w:proofErr w:type="gramStart"/>
-            <w:r>
-              <w:rPr>
-                <w:rFonts w:ascii="Arial" w:hAnsi="Arial" w:cs="Arial"/>
-                <w:color w:val="000000"/>
-                <w:sz w:val="18"/>
-                <w:szCs w:val="18"/>
-                <w:lang w:val="en-AU" w:eastAsia="en-AU"/>
-              </w:rPr>
-              <w:t>charge.charge</w:t>
-            </w:r>
-            <w:proofErr w:type="gramEnd"/>
-            <w:r>
-              <w:rPr>
-                <w:rFonts w:ascii="Arial" w:hAnsi="Arial" w:cs="Arial"/>
-                <w:color w:val="000000"/>
-                <w:sz w:val="18"/>
-                <w:szCs w:val="18"/>
-                <w:lang w:val="en-AU" w:eastAsia="en-AU"/>
-              </w:rPr>
-              <w:t>_amount</w:t>
-            </w:r>
-            <w:proofErr w:type="spellEnd"/>
-            <w:proofErr w:type="gramStart"/>
-            <w:r>
-              <w:rPr>
-                <w:rFonts w:ascii="Arial" w:hAnsi="Arial" w:cs="Arial"/>
-                <w:color w:val="000000"/>
-                <w:sz w:val="18"/>
-                <w:szCs w:val="18"/>
-                <w:lang w:val="en-AU" w:eastAsia="en-AU"/>
-              </w:rPr>
-              <w:t>) }</w:t>
-            </w:r>
-            <w:proofErr w:type="gramEnd"/>
-            <w:r>
-              <w:rPr>
-                <w:rFonts w:ascii="Arial" w:hAnsi="Arial" w:cs="Arial"/>
-                <w:color w:val="000000"/>
-                <w:sz w:val="18"/>
-                <w:szCs w:val="18"/>
-                <w:lang w:val="en-AU" w:eastAsia="en-AU"/>
-              </w:rPr>
-              <w:t>}</w:t>
+              <w:t>${{ "{:.2f}".format(charge.charge_amount) }}</w:t>
             </w:r>
           </w:p>
           <w:p>
@@ -6474,29 +5940,7 @@
                 <w:szCs w:val="18"/>
                 <w:lang w:val="en-AU" w:eastAsia="en-AU"/>
               </w:rPr>
-              <w:t xml:space="preserve">%tr </w:t>
-            </w:r>
-            <w:proofErr w:type="spellStart"/>
-            <w:r>
-              <w:rPr>
-                <w:rFonts w:ascii="Arial" w:hAnsi="Arial" w:cs="Arial"/>
-                <w:color w:val="000000"/>
-                <w:sz w:val="18"/>
-                <w:szCs w:val="18"/>
-                <w:lang w:val="en-AU" w:eastAsia="en-AU"/>
-              </w:rPr>
-              <w:t>endfor</w:t>
-            </w:r>
-            <w:proofErr w:type="spellEnd"/>
-            <w:r>
-              <w:rPr>
-                <w:rFonts w:ascii="Arial" w:hAnsi="Arial" w:cs="Arial"/>
-                <w:color w:val="000000"/>
-                <w:sz w:val="18"/>
-                <w:szCs w:val="18"/>
-                <w:lang w:val="en-AU" w:eastAsia="en-AU"/>
-              </w:rPr>
-              <w:t xml:space="preserve"> %</w:t>
+              <w:t>%tr endfor %</w:t>
             </w:r>
             <w:r>
               <w:rPr>
@@ -6604,42 +6048,8 @@
                 <w:szCs w:val="18"/>
                 <w:lang w:val="en-AU" w:eastAsia="en-AU"/>
               </w:rPr>
-              <w:t xml:space="preserve">%tr for </w:t>
-            </w:r>
-            <w:proofErr w:type="spellStart"/>
-            <w:r>
-              <w:rPr>
-                <w:rFonts w:ascii="Arial" w:hAnsi="Arial" w:cs="Arial"/>
-                <w:color w:val="000000"/>
-                <w:sz w:val="18"/>
-                <w:szCs w:val="18"/>
-                <w:lang w:val="en-AU" w:eastAsia="en-AU"/>
-              </w:rPr>
-              <w:t>faocharge</w:t>
-            </w:r>
-            <w:proofErr w:type="spellEnd"/>
-            <w:r>
-              <w:rPr>
-                <w:rFonts w:ascii="Arial" w:hAnsi="Arial" w:cs="Arial"/>
-                <w:color w:val="000000"/>
-                <w:sz w:val="18"/>
-                <w:szCs w:val="18"/>
-                <w:lang w:val="en-AU" w:eastAsia="en-AU"/>
-              </w:rPr>
-              <w:t xml:space="preserve"> in </w:t>
-            </w:r>
-            <w:proofErr w:type="spellStart"/>
-            <w:r>
-              <w:rPr>
-                <w:rFonts w:ascii="Arial" w:hAnsi="Arial" w:cs="Arial"/>
-                <w:color w:val="000000"/>
-                <w:sz w:val="18"/>
-                <w:szCs w:val="18"/>
-                <w:lang w:val="en-AU" w:eastAsia="en-AU"/>
-              </w:rPr>
-              <w:t>faocharges</w:t>
-            </w:r>
-            <w:proofErr w:type="spellEnd"/>
+              <w:t>%tr for faocharge in faocharges</w:t>
+            </w:r>
             <w:r>
               <w:rPr>
                 <w:rFonts w:ascii="Arial" w:hAnsi="Arial" w:cs="Arial"/>
@@ -6738,7 +6148,6 @@
                 <w:lang w:val="en-AU" w:eastAsia="en-AU"/>
               </w:rPr>
             </w:pPr>
-            <w:proofErr w:type="gramStart"/>
             <w:r>
               <w:rPr>
                 <w:rFonts w:ascii="Arial" w:hAnsi="Arial" w:cs="Arial"/>
@@ -6749,7 +6158,6 @@
               </w:rPr>
               <w:t xml:space="preserve">{{ </w:t>
             </w:r>
-            <w:proofErr w:type="spellStart"/>
             <w:r>
               <w:rPr>
                 <w:rFonts w:ascii="Arial" w:hAnsi="Arial" w:cs="Arial"/>
@@ -6768,9 +6176,8 @@
                 <w:szCs w:val="18"/>
                 <w:lang w:val="en-AU" w:eastAsia="en-AU"/>
               </w:rPr>
-              <w:t>fao</w:t>
-            </w:r>
-            <w:proofErr w:type="gramEnd"/>
+              <w:t>fao_charge</w:t>
+            </w:r>
             <w:r>
               <w:rPr>
                 <w:rFonts w:ascii="Arial" w:hAnsi="Arial" w:cs="Arial"/>
@@ -6779,17 +6186,6 @@
                 <w:szCs w:val="18"/>
                 <w:lang w:val="en-AU" w:eastAsia="en-AU"/>
               </w:rPr>
-              <w:t>_charge</w:t>
-            </w:r>
-            <w:proofErr w:type="spellEnd"/>
-            <w:r>
-              <w:rPr>
-                <w:rFonts w:ascii="Arial" w:hAnsi="Arial" w:cs="Arial"/>
-                <w:color w:val="000000"/>
-                <w:sz w:val="18"/>
-                <w:szCs w:val="18"/>
-                <w:lang w:val="en-AU" w:eastAsia="en-AU"/>
-              </w:rPr>
               <w:t xml:space="preserve"> }}</w:t>
             </w:r>
           </w:p>
@@ -6819,73 +6215,7 @@
                 <w:szCs w:val="18"/>
                 <w:lang w:val="en-AU" w:eastAsia="en-AU"/>
               </w:rPr>
-              <w:t>$</w:t>
-            </w:r>
-            <w:proofErr w:type="gramStart"/>
-            <w:r>
-              <w:rPr>
-                <w:rFonts w:ascii="Arial" w:hAnsi="Arial" w:cs="Arial"/>
-                <w:color w:val="000000" w:themeColor="text1"/>
-                <w:sz w:val="18"/>
-                <w:szCs w:val="18"/>
-                <w:lang w:val="en-AU" w:eastAsia="en-AU"/>
-              </w:rPr>
-              <w:t>{{ "</w:t>
-            </w:r>
-            <w:proofErr w:type="gramEnd"/>
-            <w:r>
-              <w:rPr>
-                <w:rFonts w:ascii="Arial" w:hAnsi="Arial" w:cs="Arial"/>
-                <w:color w:val="000000" w:themeColor="text1"/>
-                <w:sz w:val="18"/>
-                <w:szCs w:val="18"/>
-                <w:lang w:val="en-AU" w:eastAsia="en-AU"/>
-              </w:rPr>
-              <w:t>{:.2f}</w:t>
-            </w:r>
-            <w:proofErr w:type="gramStart"/>
-            <w:r>
-              <w:rPr>
-                <w:rFonts w:ascii="Arial" w:hAnsi="Arial" w:cs="Arial"/>
-                <w:color w:val="000000" w:themeColor="text1"/>
-                <w:sz w:val="18"/>
-                <w:szCs w:val="18"/>
-                <w:lang w:val="en-AU" w:eastAsia="en-AU"/>
-              </w:rPr>
-              <w:t>".format</w:t>
-            </w:r>
-            <w:proofErr w:type="gramEnd"/>
-            <w:r>
-              <w:rPr>
-                <w:rFonts w:ascii="Arial" w:hAnsi="Arial" w:cs="Arial"/>
-                <w:color w:val="000000" w:themeColor="text1"/>
-                <w:sz w:val="18"/>
-                <w:szCs w:val="18"/>
-                <w:lang w:val="en-AU" w:eastAsia="en-AU"/>
-              </w:rPr>
-              <w:t>(</w:t>
-            </w:r>
-            <w:proofErr w:type="spellStart"/>
-            <w:r>
-              <w:rPr>
-                <w:rFonts w:ascii="Arial" w:hAnsi="Arial" w:cs="Arial"/>
-                <w:color w:val="000000" w:themeColor="text1"/>
-                <w:sz w:val="18"/>
-                <w:szCs w:val="18"/>
-                <w:lang w:val="en-AU" w:eastAsia="en-AU"/>
-              </w:rPr>
-              <w:t>faocharge.fao_amount</w:t>
-            </w:r>
-            <w:proofErr w:type="spellEnd"/>
-            <w:r>
-              <w:rPr>
-                <w:rFonts w:ascii="Arial" w:hAnsi="Arial" w:cs="Arial"/>
-                <w:color w:val="000000" w:themeColor="text1"/>
-                <w:sz w:val="18"/>
-                <w:szCs w:val="18"/>
-                <w:lang w:val="en-AU" w:eastAsia="en-AU"/>
-              </w:rPr>
-              <w:t>) }}</w:t>
+              <w:t>${{ "{:.2f}".format(faocharge.fao_amount) }}</w:t>
             </w:r>
           </w:p>
         </w:tc>
@@ -6964,29 +6294,7 @@
                 <w:szCs w:val="18"/>
                 <w:lang w:val="en-AU" w:eastAsia="en-AU"/>
               </w:rPr>
-              <w:t xml:space="preserve">%tr </w:t>
-            </w:r>
-            <w:proofErr w:type="spellStart"/>
-            <w:r>
-              <w:rPr>
-                <w:rFonts w:ascii="Arial" w:hAnsi="Arial" w:cs="Arial"/>
-                <w:color w:val="000000"/>
-                <w:sz w:val="18"/>
-                <w:szCs w:val="18"/>
-                <w:lang w:val="en-AU" w:eastAsia="en-AU"/>
-              </w:rPr>
-              <w:t>endfor</w:t>
-            </w:r>
-            <w:proofErr w:type="spellEnd"/>
-            <w:r>
-              <w:rPr>
-                <w:rFonts w:ascii="Arial" w:hAnsi="Arial" w:cs="Arial"/>
-                <w:color w:val="000000"/>
-                <w:sz w:val="18"/>
-                <w:szCs w:val="18"/>
-                <w:lang w:val="en-AU" w:eastAsia="en-AU"/>
-              </w:rPr>
-              <w:t xml:space="preserve"> %</w:t>
+              <w:t>%tr endfor %</w:t>
             </w:r>
             <w:r>
               <w:rPr>
@@ -7084,29 +6392,7 @@
                 <w:szCs w:val="18"/>
                 <w:lang w:val="en-AU" w:eastAsia="en-AU"/>
               </w:rPr>
-              <w:t xml:space="preserve">{% set </w:t>
-            </w:r>
-            <w:proofErr w:type="spellStart"/>
-            <w:r>
-              <w:rPr>
-                <w:rFonts w:ascii="Arial" w:hAnsi="Arial" w:cs="Arial"/>
-                <w:color w:val="000000"/>
-                <w:sz w:val="18"/>
-                <w:szCs w:val="18"/>
-                <w:lang w:val="en-AU" w:eastAsia="en-AU"/>
-              </w:rPr>
-              <w:t>govcharges</w:t>
-            </w:r>
-            <w:proofErr w:type="spellEnd"/>
-            <w:r>
-              <w:rPr>
-                <w:rFonts w:ascii="Arial" w:hAnsi="Arial" w:cs="Arial"/>
-                <w:color w:val="000000"/>
-                <w:sz w:val="18"/>
-                <w:szCs w:val="18"/>
-                <w:lang w:val="en-AU" w:eastAsia="en-AU"/>
-              </w:rPr>
-              <w:t xml:space="preserve"> = 0 %}</w:t>
+              <w:t>{% set govcharges = 0 %}</w:t>
             </w:r>
           </w:p>
         </w:tc>
@@ -7454,33 +6740,7 @@
                 <w:szCs w:val="18"/>
                 <w:lang w:val="en-AU" w:eastAsia="en-AU"/>
               </w:rPr>
-              <w:t xml:space="preserve">{%tr if </w:t>
-            </w:r>
-            <w:proofErr w:type="spellStart"/>
-            <w:r>
-              <w:rPr>
-                <w:rFonts w:ascii="Arial" w:hAnsi="Arial" w:cs="Arial"/>
-                <w:b/>
-                <w:bCs/>
-                <w:color w:val="000000" w:themeColor="text1"/>
-                <w:sz w:val="18"/>
-                <w:szCs w:val="18"/>
-                <w:lang w:val="en-AU" w:eastAsia="en-AU"/>
-              </w:rPr>
-              <w:t>property_state</w:t>
-            </w:r>
-            <w:proofErr w:type="spellEnd"/>
-            <w:r>
-              <w:rPr>
-                <w:rFonts w:ascii="Arial" w:hAnsi="Arial" w:cs="Arial"/>
-                <w:b/>
-                <w:bCs/>
-                <w:color w:val="000000" w:themeColor="text1"/>
-                <w:sz w:val="18"/>
-                <w:szCs w:val="18"/>
-                <w:lang w:val="en-AU" w:eastAsia="en-AU"/>
-              </w:rPr>
-              <w:t xml:space="preserve"> == “NSW” %}</w:t>
+              <w:t>{%tr if property_state == “NSW” %}</w:t>
             </w:r>
           </w:p>
         </w:tc>
@@ -8026,33 +7286,7 @@
                 <w:szCs w:val="18"/>
                 <w:lang w:eastAsia="en-AU"/>
               </w:rPr>
-              <w:t xml:space="preserve">{% set </w:t>
-            </w:r>
-            <w:proofErr w:type="spellStart"/>
-            <w:r>
-              <w:rPr>
-                <w:rFonts w:ascii="Arial" w:hAnsi="Arial" w:cs="Arial"/>
-                <w:b/>
-                <w:bCs/>
-                <w:color w:val="000000" w:themeColor="text1"/>
-                <w:sz w:val="18"/>
-                <w:szCs w:val="18"/>
-                <w:lang w:eastAsia="en-AU"/>
-              </w:rPr>
-              <w:t>govcharges</w:t>
-            </w:r>
-            <w:proofErr w:type="spellEnd"/>
-            <w:r>
-              <w:rPr>
-                <w:rFonts w:ascii="Arial" w:hAnsi="Arial" w:cs="Arial"/>
-                <w:b/>
-                <w:bCs/>
-                <w:color w:val="000000" w:themeColor="text1"/>
-                <w:sz w:val="18"/>
-                <w:szCs w:val="18"/>
-                <w:lang w:eastAsia="en-AU"/>
-              </w:rPr>
-              <w:t xml:space="preserve"> = 210.30 + 210.30 + 70.18 %}</w:t>
+              <w:t>{% set govcharges = 210.30 + 210.30 + 70.18 %}</w:t>
             </w:r>
           </w:p>
         </w:tc>
@@ -8274,9 +7508,8 @@
                 <w:szCs w:val="18"/>
                 <w:lang w:eastAsia="en-AU"/>
               </w:rPr>
-              <w:t xml:space="preserve">%tr </w:t>
-            </w:r>
-            <w:proofErr w:type="gramStart"/>
+              <w:t xml:space="preserve">%tr if  </w:t>
+            </w:r>
             <w:r>
               <w:rPr>
                 <w:rFonts w:ascii="Arial" w:hAnsi="Arial" w:cs="Arial"/>
@@ -8287,9 +7520,8 @@
                 <w:szCs w:val="18"/>
                 <w:lang w:eastAsia="en-AU"/>
               </w:rPr>
-              <w:t xml:space="preserve">if  </w:t>
-            </w:r>
-            <w:proofErr w:type="spellStart"/>
+              <w:t>property_s</w:t>
+            </w:r>
             <w:r>
               <w:rPr>
                 <w:rFonts w:ascii="Arial" w:hAnsi="Arial" w:cs="Arial"/>
@@ -8300,45 +7532,7 @@
                 <w:szCs w:val="18"/>
                 <w:lang w:eastAsia="en-AU"/>
               </w:rPr>
-              <w:t>property</w:t>
-            </w:r>
-            <w:proofErr w:type="gramEnd"/>
-            <w:r>
-              <w:rPr>
-                <w:rFonts w:ascii="Arial" w:hAnsi="Arial" w:cs="Arial"/>
-                <w:b/>
-                <w:bCs/>
-                <w:color w:val="000000" w:themeColor="text1"/>
-                <w:sz w:val="18"/>
-                <w:szCs w:val="18"/>
-                <w:lang w:eastAsia="en-AU"/>
-              </w:rPr>
-              <w:t>_s</w:t>
-            </w:r>
-            <w:r>
-              <w:rPr>
-                <w:rFonts w:ascii="Arial" w:hAnsi="Arial" w:cs="Arial"/>
-                <w:b/>
-                <w:bCs/>
-                <w:color w:val="000000" w:themeColor="text1"/>
-                <w:sz w:val="18"/>
-                <w:szCs w:val="18"/>
-                <w:lang w:eastAsia="en-AU"/>
-              </w:rPr>
-              <w:t>tate</w:t>
-            </w:r>
-            <w:proofErr w:type="spellEnd"/>
-            <w:r>
-              <w:rPr>
-                <w:rFonts w:ascii="Arial" w:hAnsi="Arial" w:cs="Arial"/>
-                <w:b/>
-                <w:bCs/>
-                <w:color w:val="000000" w:themeColor="text1"/>
-                <w:sz w:val="18"/>
-                <w:szCs w:val="18"/>
-                <w:lang w:eastAsia="en-AU"/>
-              </w:rPr>
-              <w:t xml:space="preserve"> == “VIC” %</w:t>
+              <w:t>tate == “VIC” %</w:t>
             </w:r>
             <w:r>
               <w:rPr>
@@ -8806,29 +8000,7 @@
                 <w:szCs w:val="18"/>
                 <w:lang w:val="en-AU" w:eastAsia="en-AU"/>
               </w:rPr>
-              <w:t xml:space="preserve">{% set </w:t>
-            </w:r>
-            <w:proofErr w:type="spellStart"/>
-            <w:r>
-              <w:rPr>
-                <w:rFonts w:ascii="Arial" w:hAnsi="Arial" w:cs="Arial"/>
-                <w:color w:val="000000" w:themeColor="text1"/>
-                <w:sz w:val="18"/>
-                <w:szCs w:val="18"/>
-                <w:lang w:val="en-AU" w:eastAsia="en-AU"/>
-              </w:rPr>
-              <w:t>govcharges</w:t>
-            </w:r>
-            <w:proofErr w:type="spellEnd"/>
-            <w:r>
-              <w:rPr>
-                <w:rFonts w:ascii="Arial" w:hAnsi="Arial" w:cs="Arial"/>
-                <w:color w:val="000000" w:themeColor="text1"/>
-                <w:sz w:val="18"/>
-                <w:szCs w:val="18"/>
-                <w:lang w:val="en-AU" w:eastAsia="en-AU"/>
-              </w:rPr>
-              <w:t xml:space="preserve"> = 125.70 + 125.70 + 70.18 %}</w:t>
+              <w:t>{% set govcharges = 125.70 + 125.70 + 70.18 %}</w:t>
             </w:r>
           </w:p>
         </w:tc>
@@ -9069,33 +8241,7 @@
                 <w:szCs w:val="18"/>
                 <w:lang w:eastAsia="en-AU"/>
               </w:rPr>
-              <w:t xml:space="preserve">%tr if </w:t>
-            </w:r>
-            <w:proofErr w:type="spellStart"/>
-            <w:r>
-              <w:rPr>
-                <w:rFonts w:ascii="Arial" w:hAnsi="Arial" w:cs="Arial"/>
-                <w:b/>
-                <w:bCs/>
-                <w:color w:val="000000" w:themeColor="text1"/>
-                <w:sz w:val="18"/>
-                <w:szCs w:val="18"/>
-                <w:lang w:eastAsia="en-AU"/>
-              </w:rPr>
-              <w:t>property_state</w:t>
-            </w:r>
-            <w:proofErr w:type="spellEnd"/>
-            <w:r>
-              <w:rPr>
-                <w:rFonts w:ascii="Arial" w:hAnsi="Arial" w:cs="Arial"/>
-                <w:b/>
-                <w:bCs/>
-                <w:color w:val="000000" w:themeColor="text1"/>
-                <w:sz w:val="18"/>
-                <w:szCs w:val="18"/>
-                <w:lang w:eastAsia="en-AU"/>
-              </w:rPr>
-              <w:t xml:space="preserve"> == “QLD” %}</w:t>
+              <w:t>%tr if property_state == “QLD” %}</w:t>
             </w:r>
           </w:p>
         </w:tc>
@@ -9551,29 +8697,7 @@
                 <w:szCs w:val="18"/>
                 <w:lang w:val="en-AU" w:eastAsia="en-AU"/>
               </w:rPr>
-              <w:t xml:space="preserve">{% set </w:t>
-            </w:r>
-            <w:proofErr w:type="spellStart"/>
-            <w:r>
-              <w:rPr>
-                <w:rFonts w:ascii="Arial" w:hAnsi="Arial" w:cs="Arial"/>
-                <w:color w:val="000000" w:themeColor="text1"/>
-                <w:sz w:val="18"/>
-                <w:szCs w:val="18"/>
-                <w:lang w:val="en-AU" w:eastAsia="en-AU"/>
-              </w:rPr>
-              <w:t>govcharges</w:t>
-            </w:r>
-            <w:proofErr w:type="spellEnd"/>
-            <w:r>
-              <w:rPr>
-                <w:rFonts w:ascii="Arial" w:hAnsi="Arial" w:cs="Arial"/>
-                <w:color w:val="000000" w:themeColor="text1"/>
-                <w:sz w:val="18"/>
-                <w:szCs w:val="18"/>
-                <w:lang w:val="en-AU" w:eastAsia="en-AU"/>
-              </w:rPr>
-              <w:t xml:space="preserve"> = 238.14 + 238.14 + 70.18 %}</w:t>
+              <w:t>{% set govcharges = 238.14 + 238.14 + 70.18 %}</w:t>
             </w:r>
           </w:p>
         </w:tc>
@@ -9816,7 +8940,6 @@
               </w:rPr>
               <w:t xml:space="preserve">%tr if </w:t>
             </w:r>
-            <w:proofErr w:type="spellStart"/>
             <w:r>
               <w:rPr>
                 <w:rFonts w:ascii="Arial" w:hAnsi="Arial" w:cs="Arial"/>
@@ -9827,20 +8950,7 @@
                 <w:szCs w:val="18"/>
                 <w:lang w:eastAsia="en-AU"/>
               </w:rPr>
-              <w:t>property_state</w:t>
-            </w:r>
-            <w:proofErr w:type="spellEnd"/>
-            <w:r>
-              <w:rPr>
-                <w:rFonts w:ascii="Arial" w:hAnsi="Arial" w:cs="Arial"/>
-                <w:b/>
-                <w:bCs/>
-                <w:color w:val="000000" w:themeColor="text1"/>
-                <w:sz w:val="18"/>
-                <w:szCs w:val="18"/>
-                <w:lang w:eastAsia="en-AU"/>
-              </w:rPr>
-              <w:t xml:space="preserve"> =</w:t>
+              <w:t>property_state =</w:t>
             </w:r>
             <w:r>
               <w:rPr>
@@ -10368,29 +9478,7 @@
                 <w:szCs w:val="18"/>
                 <w:lang w:val="en-AU" w:eastAsia="en-AU"/>
               </w:rPr>
-              <w:t xml:space="preserve">{% set </w:t>
-            </w:r>
-            <w:proofErr w:type="spellStart"/>
-            <w:r>
-              <w:rPr>
-                <w:rFonts w:ascii="Arial" w:hAnsi="Arial" w:cs="Arial"/>
-                <w:color w:val="000000" w:themeColor="text1"/>
-                <w:sz w:val="18"/>
-                <w:szCs w:val="18"/>
-                <w:lang w:val="en-AU" w:eastAsia="en-AU"/>
-              </w:rPr>
-              <w:t>govcharges</w:t>
-            </w:r>
-            <w:proofErr w:type="spellEnd"/>
-            <w:r>
-              <w:rPr>
-                <w:rFonts w:ascii="Arial" w:hAnsi="Arial" w:cs="Arial"/>
-                <w:color w:val="000000" w:themeColor="text1"/>
-                <w:sz w:val="18"/>
-                <w:szCs w:val="18"/>
-                <w:lang w:val="en-AU" w:eastAsia="en-AU"/>
-              </w:rPr>
-              <w:t xml:space="preserve"> = 198.00 + 198.00 + 70.18 %}</w:t>
+              <w:t>{% set govcharges = 198.00 + 198.00 + 70.18 %}</w:t>
             </w:r>
           </w:p>
         </w:tc>
@@ -10645,7 +9733,6 @@
               </w:rPr>
               <w:t xml:space="preserve">%tr if </w:t>
             </w:r>
-            <w:proofErr w:type="spellStart"/>
             <w:r>
               <w:rPr>
                 <w:rFonts w:ascii="Arial" w:hAnsi="Arial" w:cs="Arial"/>
@@ -10680,20 +9767,7 @@
                 <w:szCs w:val="18"/>
                 <w:lang w:eastAsia="en-AU"/>
               </w:rPr>
-              <w:t>y_state</w:t>
-            </w:r>
-            <w:proofErr w:type="spellEnd"/>
-            <w:r>
-              <w:rPr>
-                <w:rFonts w:ascii="Arial" w:hAnsi="Arial" w:cs="Arial"/>
-                <w:b/>
-                <w:bCs/>
-                <w:color w:val="000000" w:themeColor="text1"/>
-                <w:sz w:val="18"/>
-                <w:szCs w:val="18"/>
-                <w:lang w:eastAsia="en-AU"/>
-              </w:rPr>
-              <w:t xml:space="preserve"> =</w:t>
+              <w:t>y_state =</w:t>
             </w:r>
             <w:r>
               <w:rPr>
@@ -11245,29 +10319,7 @@
                 <w:szCs w:val="18"/>
                 <w:lang w:val="en-AU" w:eastAsia="en-AU"/>
               </w:rPr>
-              <w:t xml:space="preserve">{% set </w:t>
-            </w:r>
-            <w:proofErr w:type="spellStart"/>
-            <w:r>
-              <w:rPr>
-                <w:rFonts w:ascii="Arial" w:hAnsi="Arial" w:cs="Arial"/>
-                <w:color w:val="000000" w:themeColor="text1"/>
-                <w:sz w:val="18"/>
-                <w:szCs w:val="18"/>
-                <w:lang w:val="en-AU" w:eastAsia="en-AU"/>
-              </w:rPr>
-              <w:t>govcharges</w:t>
-            </w:r>
-            <w:proofErr w:type="spellEnd"/>
-            <w:r>
-              <w:rPr>
-                <w:rFonts w:ascii="Arial" w:hAnsi="Arial" w:cs="Arial"/>
-                <w:color w:val="000000" w:themeColor="text1"/>
-                <w:sz w:val="18"/>
-                <w:szCs w:val="18"/>
-                <w:lang w:val="en-AU" w:eastAsia="en-AU"/>
-              </w:rPr>
-              <w:t xml:space="preserve"> = 216.60 + 216.60 + 70.18 %}</w:t>
+              <w:t>{% set govcharges = 216.60 + 216.60 + 70.18 %}</w:t>
             </w:r>
           </w:p>
         </w:tc>
@@ -11498,7 +10550,6 @@
               </w:rPr>
               <w:t xml:space="preserve">%tr if </w:t>
             </w:r>
-            <w:proofErr w:type="spellStart"/>
             <w:r>
               <w:rPr>
                 <w:rFonts w:ascii="Arial" w:hAnsi="Arial" w:cs="Arial"/>
@@ -11509,20 +10560,7 @@
                 <w:szCs w:val="18"/>
                 <w:lang w:eastAsia="en-AU"/>
               </w:rPr>
-              <w:t>property_state</w:t>
-            </w:r>
-            <w:proofErr w:type="spellEnd"/>
-            <w:r>
-              <w:rPr>
-                <w:rFonts w:ascii="Arial" w:hAnsi="Arial" w:cs="Arial"/>
-                <w:b/>
-                <w:bCs/>
-                <w:color w:val="000000" w:themeColor="text1"/>
-                <w:sz w:val="18"/>
-                <w:szCs w:val="18"/>
-                <w:lang w:eastAsia="en-AU"/>
-              </w:rPr>
-              <w:t xml:space="preserve"> </w:t>
+              <w:t xml:space="preserve">property_state </w:t>
             </w:r>
             <w:r>
               <w:rPr>
@@ -12074,29 +11112,7 @@
                 <w:szCs w:val="18"/>
                 <w:lang w:val="en-AU" w:eastAsia="en-AU"/>
               </w:rPr>
-              <w:t xml:space="preserve">{% set </w:t>
-            </w:r>
-            <w:proofErr w:type="spellStart"/>
-            <w:r>
-              <w:rPr>
-                <w:rFonts w:ascii="Arial" w:hAnsi="Arial" w:cs="Arial"/>
-                <w:color w:val="000000" w:themeColor="text1"/>
-                <w:sz w:val="18"/>
-                <w:szCs w:val="18"/>
-                <w:lang w:val="en-AU" w:eastAsia="en-AU"/>
-              </w:rPr>
-              <w:t>govcharges</w:t>
-            </w:r>
-            <w:proofErr w:type="spellEnd"/>
-            <w:r>
-              <w:rPr>
-                <w:rFonts w:ascii="Arial" w:hAnsi="Arial" w:cs="Arial"/>
-                <w:color w:val="000000" w:themeColor="text1"/>
-                <w:sz w:val="18"/>
-                <w:szCs w:val="18"/>
-                <w:lang w:val="en-AU" w:eastAsia="en-AU"/>
-              </w:rPr>
-              <w:t xml:space="preserve"> = 172.00 + 172.00 + 70.18 %}</w:t>
+              <w:t>{% set govcharges = 172.00 + 172.00 + 70.18 %}</w:t>
             </w:r>
           </w:p>
         </w:tc>
@@ -12351,7 +11367,6 @@
               </w:rPr>
               <w:t xml:space="preserve">%tr if </w:t>
             </w:r>
-            <w:proofErr w:type="spellStart"/>
             <w:r>
               <w:rPr>
                 <w:rFonts w:ascii="Arial" w:hAnsi="Arial" w:cs="Arial"/>
@@ -12362,20 +11377,7 @@
                 <w:szCs w:val="18"/>
                 <w:lang w:eastAsia="en-AU"/>
               </w:rPr>
-              <w:t>property_state</w:t>
-            </w:r>
-            <w:proofErr w:type="spellEnd"/>
-            <w:r>
-              <w:rPr>
-                <w:rFonts w:ascii="Arial" w:hAnsi="Arial" w:cs="Arial"/>
-                <w:b/>
-                <w:bCs/>
-                <w:color w:val="000000" w:themeColor="text1"/>
-                <w:sz w:val="18"/>
-                <w:szCs w:val="18"/>
-                <w:lang w:eastAsia="en-AU"/>
-              </w:rPr>
-              <w:t xml:space="preserve"> </w:t>
+              <w:t xml:space="preserve">property_state </w:t>
             </w:r>
             <w:r>
               <w:rPr>
@@ -12915,29 +11917,7 @@
                 <w:szCs w:val="18"/>
                 <w:lang w:val="en-AU" w:eastAsia="en-AU"/>
               </w:rPr>
-              <w:t xml:space="preserve">{% set </w:t>
-            </w:r>
-            <w:proofErr w:type="spellStart"/>
-            <w:r>
-              <w:rPr>
-                <w:rFonts w:ascii="Arial" w:hAnsi="Arial" w:cs="Arial"/>
-                <w:color w:val="000000" w:themeColor="text1"/>
-                <w:sz w:val="18"/>
-                <w:szCs w:val="18"/>
-                <w:lang w:val="en-AU" w:eastAsia="en-AU"/>
-              </w:rPr>
-              <w:t>govcharges</w:t>
-            </w:r>
-            <w:proofErr w:type="spellEnd"/>
-            <w:r>
-              <w:rPr>
-                <w:rFonts w:ascii="Arial" w:hAnsi="Arial" w:cs="Arial"/>
-                <w:color w:val="000000" w:themeColor="text1"/>
-                <w:sz w:val="18"/>
-                <w:szCs w:val="18"/>
-                <w:lang w:val="en-AU" w:eastAsia="en-AU"/>
-              </w:rPr>
-              <w:t xml:space="preserve"> = 202.46 + 163.30 + 70.18 %}</w:t>
+              <w:t>{% set govcharges = 202.46 + 163.30 + 70.18 %}</w:t>
             </w:r>
           </w:p>
         </w:tc>
@@ -13216,7 +12196,6 @@
               </w:rPr>
               <w:t xml:space="preserve">%tr if </w:t>
             </w:r>
-            <w:proofErr w:type="spellStart"/>
             <w:r>
               <w:rPr>
                 <w:rFonts w:ascii="Arial" w:hAnsi="Arial" w:cs="Arial"/>
@@ -13227,20 +12206,7 @@
                 <w:szCs w:val="18"/>
                 <w:lang w:eastAsia="en-AU"/>
               </w:rPr>
-              <w:t>property_state</w:t>
-            </w:r>
-            <w:proofErr w:type="spellEnd"/>
-            <w:r>
-              <w:rPr>
-                <w:rFonts w:ascii="Arial" w:hAnsi="Arial" w:cs="Arial"/>
-                <w:b/>
-                <w:bCs/>
-                <w:color w:val="000000" w:themeColor="text1"/>
-                <w:sz w:val="18"/>
-                <w:szCs w:val="18"/>
-                <w:lang w:eastAsia="en-AU"/>
-              </w:rPr>
-              <w:t xml:space="preserve"> </w:t>
+              <w:t xml:space="preserve">property_state </w:t>
             </w:r>
             <w:r>
               <w:rPr>
@@ -13768,29 +12734,7 @@
                 <w:szCs w:val="18"/>
                 <w:lang w:val="en-AU" w:eastAsia="en-AU"/>
               </w:rPr>
-              <w:t xml:space="preserve">{% set </w:t>
-            </w:r>
-            <w:proofErr w:type="spellStart"/>
-            <w:r>
-              <w:rPr>
-                <w:rFonts w:ascii="Arial" w:hAnsi="Arial" w:cs="Arial"/>
-                <w:color w:val="000000" w:themeColor="text1"/>
-                <w:sz w:val="18"/>
-                <w:szCs w:val="18"/>
-                <w:lang w:val="en-AU" w:eastAsia="en-AU"/>
-              </w:rPr>
-              <w:t>govcharges</w:t>
-            </w:r>
-            <w:proofErr w:type="spellEnd"/>
-            <w:r>
-              <w:rPr>
-                <w:rFonts w:ascii="Arial" w:hAnsi="Arial" w:cs="Arial"/>
-                <w:color w:val="000000" w:themeColor="text1"/>
-                <w:sz w:val="18"/>
-                <w:szCs w:val="18"/>
-                <w:lang w:val="en-AU" w:eastAsia="en-AU"/>
-              </w:rPr>
-              <w:t xml:space="preserve"> = 176.00 + 176.00 + 70.18 %}</w:t>
+              <w:t>{% set govcharges = 176.00 + 176.00 + 70.18 %}</w:t>
             </w:r>
           </w:p>
         </w:tc>
@@ -14070,10 +13014,12 @@
                 <w:szCs w:val="18"/>
                 <w:lang w:val="en-AU" w:eastAsia="en-AU"/>
               </w:rPr>
-              <w:t>{% set total = (</w:t>
-            </w:r>
-            <w:proofErr w:type="spellStart"/>
-            <w:r>
+              <w:t>{% set total = (faocharges | map(attribute='fao_amount') | sum)</w:t>
+            </w:r>
+          </w:p>
+          <w:p>
+            <w:pPr>
+              <w:jc w:val="right"/>
               <w:rPr>
                 <w:rFonts w:ascii="Arial" w:hAnsi="Arial" w:cs="Arial"/>
                 <w:b/>
@@ -14083,9 +13029,7 @@
                 <w:szCs w:val="18"/>
                 <w:lang w:val="en-AU" w:eastAsia="en-AU"/>
               </w:rPr>
-              <w:t>faocharges</w:t>
-            </w:r>
-            <w:proofErr w:type="spellEnd"/>
+            </w:pPr>
             <w:r>
               <w:rPr>
                 <w:rFonts w:ascii="Arial" w:hAnsi="Arial" w:cs="Arial"/>
@@ -14096,10 +13040,12 @@
                 <w:szCs w:val="18"/>
                 <w:lang w:val="en-AU" w:eastAsia="en-AU"/>
               </w:rPr>
-              <w:t xml:space="preserve"> | map(attribute='</w:t>
-            </w:r>
-            <w:proofErr w:type="spellStart"/>
-            <w:r>
+              <w:t xml:space="preserve">             + (lendercharges | map(attribute='charge_amount') | sum)</w:t>
+            </w:r>
+          </w:p>
+          <w:p>
+            <w:pPr>
+              <w:jc w:val="right"/>
               <w:rPr>
                 <w:rFonts w:ascii="Arial" w:hAnsi="Arial" w:cs="Arial"/>
                 <w:b/>
@@ -14109,9 +13055,7 @@
                 <w:szCs w:val="18"/>
                 <w:lang w:val="en-AU" w:eastAsia="en-AU"/>
               </w:rPr>
-              <w:t>fao_amount</w:t>
-            </w:r>
-            <w:proofErr w:type="spellEnd"/>
+            </w:pPr>
             <w:r>
               <w:rPr>
                 <w:rFonts w:ascii="Arial" w:hAnsi="Arial" w:cs="Arial"/>
@@ -14122,137 +13066,7 @@
                 <w:szCs w:val="18"/>
                 <w:lang w:val="en-AU" w:eastAsia="en-AU"/>
               </w:rPr>
-              <w:t>') | sum)</w:t>
-            </w:r>
-          </w:p>
-          <w:p>
-            <w:pPr>
-              <w:jc w:val="right"/>
-              <w:rPr>
-                <w:rFonts w:ascii="Arial" w:hAnsi="Arial" w:cs="Arial"/>
-                <w:b/>
-                <w:bCs/>
-                <w:color w:val="000000" w:themeColor="text1"/>
-                <w:sz w:val="18"/>
-                <w:szCs w:val="18"/>
-                <w:lang w:val="en-AU" w:eastAsia="en-AU"/>
-              </w:rPr>
-            </w:pPr>
-            <w:r>
-              <w:rPr>
-                <w:rFonts w:ascii="Arial" w:hAnsi="Arial" w:cs="Arial"/>
-                <w:b/>
-                <w:bCs/>
-                <w:color w:val="000000" w:themeColor="text1"/>
-                <w:sz w:val="18"/>
-                <w:szCs w:val="18"/>
-                <w:lang w:val="en-AU" w:eastAsia="en-AU"/>
-              </w:rPr>
-              <w:t xml:space="preserve">             + (</w:t>
-            </w:r>
-            <w:proofErr w:type="spellStart"/>
-            <w:r>
-              <w:rPr>
-                <w:rFonts w:ascii="Arial" w:hAnsi="Arial" w:cs="Arial"/>
-                <w:b/>
-                <w:bCs/>
-                <w:color w:val="000000" w:themeColor="text1"/>
-                <w:sz w:val="18"/>
-                <w:szCs w:val="18"/>
-                <w:lang w:val="en-AU" w:eastAsia="en-AU"/>
-              </w:rPr>
-              <w:t>lendercharges</w:t>
-            </w:r>
-            <w:proofErr w:type="spellEnd"/>
-            <w:r>
-              <w:rPr>
-                <w:rFonts w:ascii="Arial" w:hAnsi="Arial" w:cs="Arial"/>
-                <w:b/>
-                <w:bCs/>
-                <w:color w:val="000000" w:themeColor="text1"/>
-                <w:sz w:val="18"/>
-                <w:szCs w:val="18"/>
-                <w:lang w:val="en-AU" w:eastAsia="en-AU"/>
-              </w:rPr>
-              <w:t xml:space="preserve"> | map(attribute='</w:t>
-            </w:r>
-            <w:proofErr w:type="spellStart"/>
-            <w:r>
-              <w:rPr>
-                <w:rFonts w:ascii="Arial" w:hAnsi="Arial" w:cs="Arial"/>
-                <w:b/>
-                <w:bCs/>
-                <w:color w:val="000000" w:themeColor="text1"/>
-                <w:sz w:val="18"/>
-                <w:szCs w:val="18"/>
-                <w:lang w:val="en-AU" w:eastAsia="en-AU"/>
-              </w:rPr>
-              <w:t>charge_amount</w:t>
-            </w:r>
-            <w:proofErr w:type="spellEnd"/>
-            <w:r>
-              <w:rPr>
-                <w:rFonts w:ascii="Arial" w:hAnsi="Arial" w:cs="Arial"/>
-                <w:b/>
-                <w:bCs/>
-                <w:color w:val="000000" w:themeColor="text1"/>
-                <w:sz w:val="18"/>
-                <w:szCs w:val="18"/>
-                <w:lang w:val="en-AU" w:eastAsia="en-AU"/>
-              </w:rPr>
-              <w:t>') | sum)</w:t>
-            </w:r>
-          </w:p>
-          <w:p>
-            <w:pPr>
-              <w:jc w:val="right"/>
-              <w:rPr>
-                <w:rFonts w:ascii="Arial" w:hAnsi="Arial" w:cs="Arial"/>
-                <w:b/>
-                <w:bCs/>
-                <w:color w:val="000000" w:themeColor="text1"/>
-                <w:sz w:val="18"/>
-                <w:szCs w:val="18"/>
-                <w:lang w:val="en-AU" w:eastAsia="en-AU"/>
-              </w:rPr>
-            </w:pPr>
-            <w:r>
-              <w:rPr>
-                <w:rFonts w:ascii="Arial" w:hAnsi="Arial" w:cs="Arial"/>
-                <w:b/>
-                <w:bCs/>
-                <w:color w:val="000000" w:themeColor="text1"/>
-                <w:sz w:val="18"/>
-                <w:szCs w:val="18"/>
-                <w:lang w:val="en-AU" w:eastAsia="en-AU"/>
-              </w:rPr>
-              <w:t xml:space="preserve">             + </w:t>
-            </w:r>
-            <w:proofErr w:type="spellStart"/>
-            <w:r>
-              <w:rPr>
-                <w:rFonts w:ascii="Arial" w:hAnsi="Arial" w:cs="Arial"/>
-                <w:b/>
-                <w:bCs/>
-                <w:color w:val="000000" w:themeColor="text1"/>
-                <w:sz w:val="18"/>
-                <w:szCs w:val="18"/>
-                <w:lang w:val="en-AU" w:eastAsia="en-AU"/>
-              </w:rPr>
-              <w:t>govcharges</w:t>
-            </w:r>
-            <w:proofErr w:type="spellEnd"/>
-            <w:r>
-              <w:rPr>
-                <w:rFonts w:ascii="Arial" w:hAnsi="Arial" w:cs="Arial"/>
-                <w:b/>
-                <w:bCs/>
-                <w:color w:val="000000" w:themeColor="text1"/>
-                <w:sz w:val="18"/>
-                <w:szCs w:val="18"/>
-                <w:lang w:val="en-AU" w:eastAsia="en-AU"/>
-              </w:rPr>
-              <w:t xml:space="preserve"> %}</w:t>
+              <w:t xml:space="preserve">             + govcharges %}</w:t>
             </w:r>
           </w:p>
           <w:p>
@@ -14934,7 +13748,6 @@
                 <w:szCs w:val="20"/>
               </w:rPr>
             </w:pPr>
-            <w:proofErr w:type="gramStart"/>
             <w:r>
               <w:rPr>
                 <w:rFonts w:ascii="Arial" w:hAnsi="Arial" w:cs="Arial"/>
@@ -14952,7 +13765,6 @@
               </w:rPr>
               <w:t>Guarantor</w:t>
             </w:r>
-            <w:proofErr w:type="gramEnd"/>
             <w:r>
               <w:rPr>
                 <w:b/>
@@ -14960,7 +13772,6 @@
               </w:rPr>
               <w:t>2</w:t>
             </w:r>
-            <w:proofErr w:type="gramStart"/>
             <w:r>
               <w:rPr>
                 <w:b/>
@@ -14990,18 +13801,7 @@
                 <w:sz w:val="20"/>
                 <w:szCs w:val="20"/>
               </w:rPr>
-              <w:t xml:space="preserve"> }</w:t>
-            </w:r>
-            <w:proofErr w:type="gramEnd"/>
-            <w:r>
-              <w:rPr>
-                <w:rFonts w:ascii="Arial" w:hAnsi="Arial" w:cs="Arial"/>
-                <w:b/>
-                <w:bCs/>
-                <w:sz w:val="20"/>
-                <w:szCs w:val="20"/>
-              </w:rPr>
-              <w:t>}</w:t>
+              <w:t xml:space="preserve"> }}</w:t>
             </w:r>
           </w:p>
           <w:p>
@@ -15113,7 +13913,6 @@
                 <w:szCs w:val="20"/>
               </w:rPr>
             </w:pPr>
-            <w:proofErr w:type="gramStart"/>
             <w:r>
               <w:rPr>
                 <w:rFonts w:ascii="Arial" w:hAnsi="Arial" w:cs="Arial"/>
@@ -15129,23 +13928,7 @@
                 <w:b/>
                 <w:bCs/>
               </w:rPr>
-              <w:t>Guarantor</w:t>
-            </w:r>
-            <w:proofErr w:type="gramEnd"/>
-            <w:r>
-              <w:rPr>
-                <w:b/>
-                <w:bCs/>
-              </w:rPr>
-              <w:t>3</w:t>
-            </w:r>
-            <w:proofErr w:type="gramStart"/>
-            <w:r>
-              <w:rPr>
-                <w:b/>
-                <w:bCs/>
-              </w:rPr>
-              <w:t>Full</w:t>
+              <w:t>Guarantor3Full</w:t>
             </w:r>
             <w:r>
               <w:rPr>
@@ -15169,18 +13952,7 @@
                 <w:sz w:val="20"/>
                 <w:szCs w:val="20"/>
               </w:rPr>
-              <w:t xml:space="preserve"> }</w:t>
-            </w:r>
-            <w:proofErr w:type="gramEnd"/>
-            <w:r>
-              <w:rPr>
-                <w:rFonts w:ascii="Arial" w:hAnsi="Arial" w:cs="Arial"/>
-                <w:b/>
-                <w:bCs/>
-                <w:sz w:val="20"/>
-                <w:szCs w:val="20"/>
-              </w:rPr>
-              <w:t>}</w:t>
+              <w:t xml:space="preserve"> }}</w:t>
             </w:r>
           </w:p>
           <w:p>
@@ -15439,7 +14211,6 @@
                 <w:szCs w:val="20"/>
               </w:rPr>
             </w:pPr>
-            <w:proofErr w:type="gramStart"/>
             <w:r>
               <w:rPr>
                 <w:rFonts w:ascii="Arial" w:hAnsi="Arial" w:cs="Arial"/>
@@ -15457,7 +14228,6 @@
               </w:rPr>
               <w:t>Guarantor</w:t>
             </w:r>
-            <w:proofErr w:type="gramEnd"/>
             <w:r>
               <w:rPr>
                 <w:b/>
@@ -15465,7 +14235,6 @@
               </w:rPr>
               <w:t>2</w:t>
             </w:r>
-            <w:proofErr w:type="gramStart"/>
             <w:r>
               <w:rPr>
                 <w:b/>
@@ -15495,18 +14264,7 @@
                 <w:sz w:val="20"/>
                 <w:szCs w:val="20"/>
               </w:rPr>
-              <w:t xml:space="preserve"> }</w:t>
-            </w:r>
-            <w:proofErr w:type="gramEnd"/>
-            <w:r>
-              <w:rPr>
-                <w:rFonts w:ascii="Arial" w:hAnsi="Arial" w:cs="Arial"/>
-                <w:b/>
-                <w:bCs/>
-                <w:sz w:val="20"/>
-                <w:szCs w:val="20"/>
-              </w:rPr>
-              <w:t>}</w:t>
+              <w:t xml:space="preserve"> }}</w:t>
             </w:r>
           </w:p>
           <w:p>
@@ -15618,7 +14376,6 @@
                 <w:szCs w:val="20"/>
               </w:rPr>
             </w:pPr>
-            <w:proofErr w:type="gramStart"/>
             <w:r>
               <w:rPr>
                 <w:rFonts w:ascii="Arial" w:hAnsi="Arial" w:cs="Arial"/>
@@ -15634,23 +14391,7 @@
                 <w:b/>
                 <w:bCs/>
               </w:rPr>
-              <w:t>Guarantor</w:t>
-            </w:r>
-            <w:proofErr w:type="gramEnd"/>
-            <w:r>
-              <w:rPr>
-                <w:b/>
-                <w:bCs/>
-              </w:rPr>
-              <w:t>3</w:t>
-            </w:r>
-            <w:proofErr w:type="gramStart"/>
-            <w:r>
-              <w:rPr>
-                <w:b/>
-                <w:bCs/>
-              </w:rPr>
-              <w:t>Full</w:t>
+              <w:t>Guarantor3Full</w:t>
             </w:r>
             <w:r>
               <w:rPr>
@@ -15674,18 +14415,7 @@
                 <w:sz w:val="20"/>
                 <w:szCs w:val="20"/>
               </w:rPr>
-              <w:t xml:space="preserve"> }</w:t>
-            </w:r>
-            <w:proofErr w:type="gramEnd"/>
-            <w:r>
-              <w:rPr>
-                <w:rFonts w:ascii="Arial" w:hAnsi="Arial" w:cs="Arial"/>
-                <w:b/>
-                <w:bCs/>
-                <w:sz w:val="20"/>
-                <w:szCs w:val="20"/>
-              </w:rPr>
-              <w:t>}</w:t>
+              <w:t xml:space="preserve"> }}</w:t>
             </w:r>
           </w:p>
           <w:p>
@@ -15757,7 +14487,6 @@
         </w:rPr>
       </w:pPr>
     </w:p>
-    <w:p/>
     <w:tbl>
       <w:tblPr>
         <w:tblStyle w:val="TableGrid"/>
@@ -15915,7 +14644,6 @@
                       <w:szCs w:val="21"/>
                     </w:rPr>
                   </w:pPr>
-                  <w:proofErr w:type="gramStart"/>
                   <w:r>
                     <w:rPr>
                       <w:rFonts w:ascii="Arial" w:hAnsi="Arial" w:cs="Arial"/>
@@ -15924,18 +14652,7 @@
                       <w:sz w:val="21"/>
                       <w:szCs w:val="21"/>
                     </w:rPr>
-                    <w:t>{{ guarantor</w:t>
-                  </w:r>
-                  <w:proofErr w:type="gramEnd"/>
-                  <w:r>
-                    <w:rPr>
-                      <w:rFonts w:ascii="Arial" w:hAnsi="Arial" w:cs="Arial"/>
-                      <w:color w:val="000000"/>
-                      <w:spacing w:val="-2"/>
-                      <w:sz w:val="21"/>
-                      <w:szCs w:val="21"/>
-                    </w:rPr>
-                    <w:t>_</w:t>
+                    <w:t>{{ guarantor_</w:t>
                   </w:r>
                   <w:r>
                     <w:rPr>
@@ -15955,29 +14672,7 @@
                       <w:sz w:val="21"/>
                       <w:szCs w:val="21"/>
                     </w:rPr>
-                    <w:t>_</w:t>
-                  </w:r>
-                  <w:proofErr w:type="gramStart"/>
-                  <w:r>
-                    <w:rPr>
-                      <w:rFonts w:ascii="Arial" w:hAnsi="Arial" w:cs="Arial"/>
-                      <w:color w:val="000000"/>
-                      <w:spacing w:val="-2"/>
-                      <w:sz w:val="21"/>
-                      <w:szCs w:val="21"/>
-                    </w:rPr>
-                    <w:t>name }</w:t>
-                  </w:r>
-                  <w:proofErr w:type="gramEnd"/>
-                  <w:r>
-                    <w:rPr>
-                      <w:rFonts w:ascii="Arial" w:hAnsi="Arial" w:cs="Arial"/>
-                      <w:color w:val="000000"/>
-                      <w:spacing w:val="-2"/>
-                      <w:sz w:val="21"/>
-                      <w:szCs w:val="21"/>
-                    </w:rPr>
-                    <w:t>}</w:t>
+                    <w:t>_name }}</w:t>
                   </w:r>
                 </w:p>
                 <w:tbl>
@@ -16287,7 +14982,6 @@
                       <w:szCs w:val="21"/>
                     </w:rPr>
                   </w:pPr>
-                  <w:proofErr w:type="gramStart"/>
                   <w:r>
                     <w:rPr>
                       <w:rFonts w:ascii="Arial" w:hAnsi="Arial" w:cs="Arial"/>
@@ -16296,18 +14990,7 @@
                       <w:sz w:val="21"/>
                       <w:szCs w:val="21"/>
                     </w:rPr>
-                    <w:t>{{ guarantor</w:t>
-                  </w:r>
-                  <w:proofErr w:type="gramEnd"/>
-                  <w:r>
-                    <w:rPr>
-                      <w:rFonts w:ascii="Arial" w:hAnsi="Arial" w:cs="Arial"/>
-                      <w:color w:val="000000"/>
-                      <w:spacing w:val="-2"/>
-                      <w:sz w:val="21"/>
-                      <w:szCs w:val="21"/>
-                    </w:rPr>
-                    <w:t>_</w:t>
+                    <w:t>{{ guarantor_</w:t>
                   </w:r>
                   <w:r>
                     <w:rPr>
@@ -16327,29 +15010,7 @@
                       <w:sz w:val="21"/>
                       <w:szCs w:val="21"/>
                     </w:rPr>
-                    <w:t>_</w:t>
-                  </w:r>
-                  <w:proofErr w:type="gramStart"/>
-                  <w:r>
-                    <w:rPr>
-                      <w:rFonts w:ascii="Arial" w:hAnsi="Arial" w:cs="Arial"/>
-                      <w:color w:val="000000"/>
-                      <w:spacing w:val="-2"/>
-                      <w:sz w:val="21"/>
-                      <w:szCs w:val="21"/>
-                    </w:rPr>
-                    <w:t>name }</w:t>
-                  </w:r>
-                  <w:proofErr w:type="gramEnd"/>
-                  <w:r>
-                    <w:rPr>
-                      <w:rFonts w:ascii="Arial" w:hAnsi="Arial" w:cs="Arial"/>
-                      <w:color w:val="000000"/>
-                      <w:spacing w:val="-2"/>
-                      <w:sz w:val="21"/>
-                      <w:szCs w:val="21"/>
-                    </w:rPr>
-                    <w:t>}</w:t>
+                    <w:t>_name }}</w:t>
                   </w:r>
                 </w:p>
                 <w:tbl>
@@ -16588,7 +15249,6 @@
           </w:tcPr>
           <w:p>
             <w:r>
-              <w:lastRenderedPageBreak/>
               <w:t>{%tr if guarantor_4_name %}</w:t>
             </w:r>
           </w:p>
@@ -16658,6 +15318,7 @@
                       <w:sz w:val="21"/>
                       <w:szCs w:val="21"/>
                     </w:rPr>
+                    <w:lastRenderedPageBreak/>
                     <w:t>{%tr if guarantor_4_name %}</w:t>
                   </w:r>
                 </w:p>
@@ -16721,7 +15382,6 @@
                       <w:szCs w:val="21"/>
                     </w:rPr>
                   </w:pPr>
-                  <w:proofErr w:type="gramStart"/>
                   <w:r>
                     <w:rPr>
                       <w:rFonts w:ascii="Arial" w:hAnsi="Arial" w:cs="Arial"/>
@@ -16730,18 +15390,7 @@
                       <w:sz w:val="21"/>
                       <w:szCs w:val="21"/>
                     </w:rPr>
-                    <w:t>{{ guarantor</w:t>
-                  </w:r>
-                  <w:proofErr w:type="gramEnd"/>
-                  <w:r>
-                    <w:rPr>
-                      <w:rFonts w:ascii="Arial" w:hAnsi="Arial" w:cs="Arial"/>
-                      <w:color w:val="000000"/>
-                      <w:spacing w:val="-2"/>
-                      <w:sz w:val="21"/>
-                      <w:szCs w:val="21"/>
-                    </w:rPr>
-                    <w:t>_</w:t>
+                    <w:t>{{ guarantor_</w:t>
                   </w:r>
                   <w:r>
                     <w:rPr>
@@ -16761,29 +15410,7 @@
                       <w:sz w:val="21"/>
                       <w:szCs w:val="21"/>
                     </w:rPr>
-                    <w:t>_</w:t>
-                  </w:r>
-                  <w:proofErr w:type="gramStart"/>
-                  <w:r>
-                    <w:rPr>
-                      <w:rFonts w:ascii="Arial" w:hAnsi="Arial" w:cs="Arial"/>
-                      <w:color w:val="000000"/>
-                      <w:spacing w:val="-2"/>
-                      <w:sz w:val="21"/>
-                      <w:szCs w:val="21"/>
-                    </w:rPr>
-                    <w:t>name }</w:t>
-                  </w:r>
-                  <w:proofErr w:type="gramEnd"/>
-                  <w:r>
-                    <w:rPr>
-                      <w:rFonts w:ascii="Arial" w:hAnsi="Arial" w:cs="Arial"/>
-                      <w:color w:val="000000"/>
-                      <w:spacing w:val="-2"/>
-                      <w:sz w:val="21"/>
-                      <w:szCs w:val="21"/>
-                    </w:rPr>
-                    <w:t>}</w:t>
+                    <w:t>_name }}</w:t>
                   </w:r>
                 </w:p>
                 <w:tbl>
@@ -17093,7 +15720,6 @@
                       <w:szCs w:val="21"/>
                     </w:rPr>
                   </w:pPr>
-                  <w:proofErr w:type="gramStart"/>
                   <w:r>
                     <w:rPr>
                       <w:rFonts w:ascii="Arial" w:hAnsi="Arial" w:cs="Arial"/>
@@ -17102,18 +15728,7 @@
                       <w:sz w:val="21"/>
                       <w:szCs w:val="21"/>
                     </w:rPr>
-                    <w:t>{{ guarantor</w:t>
-                  </w:r>
-                  <w:proofErr w:type="gramEnd"/>
-                  <w:r>
-                    <w:rPr>
-                      <w:rFonts w:ascii="Arial" w:hAnsi="Arial" w:cs="Arial"/>
-                      <w:color w:val="000000"/>
-                      <w:spacing w:val="-2"/>
-                      <w:sz w:val="21"/>
-                      <w:szCs w:val="21"/>
-                    </w:rPr>
-                    <w:t>_</w:t>
+                    <w:t>{{ guarantor_</w:t>
                   </w:r>
                   <w:r>
                     <w:rPr>
@@ -17133,29 +15748,7 @@
                       <w:sz w:val="21"/>
                       <w:szCs w:val="21"/>
                     </w:rPr>
-                    <w:t>_</w:t>
-                  </w:r>
-                  <w:proofErr w:type="gramStart"/>
-                  <w:r>
-                    <w:rPr>
-                      <w:rFonts w:ascii="Arial" w:hAnsi="Arial" w:cs="Arial"/>
-                      <w:color w:val="000000"/>
-                      <w:spacing w:val="-2"/>
-                      <w:sz w:val="21"/>
-                      <w:szCs w:val="21"/>
-                    </w:rPr>
-                    <w:t>name }</w:t>
-                  </w:r>
-                  <w:proofErr w:type="gramEnd"/>
-                  <w:r>
-                    <w:rPr>
-                      <w:rFonts w:ascii="Arial" w:hAnsi="Arial" w:cs="Arial"/>
-                      <w:color w:val="000000"/>
-                      <w:spacing w:val="-2"/>
-                      <w:sz w:val="21"/>
-                      <w:szCs w:val="21"/>
-                    </w:rPr>
-                    <w:t>}</w:t>
+                    <w:t>_name }}</w:t>
                   </w:r>
                 </w:p>
                 <w:tbl>
@@ -17526,7 +16119,6 @@
                       <w:szCs w:val="21"/>
                     </w:rPr>
                   </w:pPr>
-                  <w:proofErr w:type="gramStart"/>
                   <w:r>
                     <w:rPr>
                       <w:rFonts w:ascii="Arial" w:hAnsi="Arial" w:cs="Arial"/>
@@ -17537,7 +16129,6 @@
                     </w:rPr>
                     <w:t>{{ guarantor</w:t>
                   </w:r>
-                  <w:proofErr w:type="gramEnd"/>
                   <w:r>
                     <w:rPr>
                       <w:rFonts w:ascii="Arial" w:hAnsi="Arial" w:cs="Arial"/>
@@ -17556,29 +16147,7 @@
                       <w:sz w:val="21"/>
                       <w:szCs w:val="21"/>
                     </w:rPr>
-                    <w:t>_</w:t>
-                  </w:r>
-                  <w:proofErr w:type="gramStart"/>
-                  <w:r>
-                    <w:rPr>
-                      <w:rFonts w:ascii="Arial" w:hAnsi="Arial" w:cs="Arial"/>
-                      <w:color w:val="000000"/>
-                      <w:spacing w:val="-2"/>
-                      <w:sz w:val="21"/>
-                      <w:szCs w:val="21"/>
-                    </w:rPr>
-                    <w:t>name }</w:t>
-                  </w:r>
-                  <w:proofErr w:type="gramEnd"/>
-                  <w:r>
-                    <w:rPr>
-                      <w:rFonts w:ascii="Arial" w:hAnsi="Arial" w:cs="Arial"/>
-                      <w:color w:val="000000"/>
-                      <w:spacing w:val="-2"/>
-                      <w:sz w:val="21"/>
-                      <w:szCs w:val="21"/>
-                    </w:rPr>
-                    <w:t>}</w:t>
+                    <w:t>_name }}</w:t>
                   </w:r>
                 </w:p>
                 <w:tbl>
@@ -17888,7 +16457,6 @@
                       <w:szCs w:val="21"/>
                     </w:rPr>
                   </w:pPr>
-                  <w:proofErr w:type="gramStart"/>
                   <w:r>
                     <w:rPr>
                       <w:rFonts w:ascii="Arial" w:hAnsi="Arial" w:cs="Arial"/>
@@ -17897,18 +16465,7 @@
                       <w:sz w:val="21"/>
                       <w:szCs w:val="21"/>
                     </w:rPr>
-                    <w:t>{{ guarantor</w:t>
-                  </w:r>
-                  <w:proofErr w:type="gramEnd"/>
-                  <w:r>
-                    <w:rPr>
-                      <w:rFonts w:ascii="Arial" w:hAnsi="Arial" w:cs="Arial"/>
-                      <w:color w:val="000000"/>
-                      <w:spacing w:val="-2"/>
-                      <w:sz w:val="21"/>
-                      <w:szCs w:val="21"/>
-                    </w:rPr>
-                    <w:t>_</w:t>
+                    <w:t>{{ guarantor_</w:t>
                   </w:r>
                   <w:r>
                     <w:rPr>
@@ -17928,29 +16485,7 @@
                       <w:sz w:val="21"/>
                       <w:szCs w:val="21"/>
                     </w:rPr>
-                    <w:t>_</w:t>
-                  </w:r>
-                  <w:proofErr w:type="gramStart"/>
-                  <w:r>
-                    <w:rPr>
-                      <w:rFonts w:ascii="Arial" w:hAnsi="Arial" w:cs="Arial"/>
-                      <w:color w:val="000000"/>
-                      <w:spacing w:val="-2"/>
-                      <w:sz w:val="21"/>
-                      <w:szCs w:val="21"/>
-                    </w:rPr>
-                    <w:t>name }</w:t>
-                  </w:r>
-                  <w:proofErr w:type="gramEnd"/>
-                  <w:r>
-                    <w:rPr>
-                      <w:rFonts w:ascii="Arial" w:hAnsi="Arial" w:cs="Arial"/>
-                      <w:color w:val="000000"/>
-                      <w:spacing w:val="-2"/>
-                      <w:sz w:val="21"/>
-                      <w:szCs w:val="21"/>
-                    </w:rPr>
-                    <w:t>}</w:t>
+                    <w:t>_name }}</w:t>
                   </w:r>
                 </w:p>
                 <w:tbl>
@@ -18168,13 +16703,12 @@
       <w:pPr>
         <w:rPr>
           <w:rFonts w:ascii="Arial" w:hAnsi="Arial" w:cs="Arial"/>
-          <w:b/>
-          <w:color w:val="FF0000"/>
-          <w:sz w:val="20"/>
-          <w:szCs w:val="20"/>
+          <w:sz w:val="12"/>
+          <w:lang w:val="en-AU"/>
         </w:rPr>
       </w:pPr>
     </w:p>
+    <w:p/>
     <w:sectPr>
       <w:headerReference w:type="default" r:id="rId10"/>
       <w:pgSz w:w="11909" w:h="16834" w:code="9"/>
@@ -21162,7 +19696,7 @@
 </file>
 
 <file path=customXml/itemProps1.xml><?xml version="1.0" encoding="utf-8"?>
-<ds:datastoreItem xmlns:ds="http://schemas.openxmlformats.org/officeDocument/2006/customXml" ds:itemID="{4BFD8952-9AA4-4F73-A0FE-9896EAB426CF}">
+<ds:datastoreItem xmlns:ds="http://schemas.openxmlformats.org/officeDocument/2006/customXml" ds:itemID="{3655DC5B-5E78-498C-861D-7BF1AA798B5E}">
   <ds:schemaRefs>
     <ds:schemaRef ds:uri="http://schemas.openxmlformats.org/officeDocument/2006/bibliography"/>
   </ds:schemaRefs>
@@ -21170,7 +19704,7 @@
 </file>
 
 <file path=customXml/itemProps2.xml><?xml version="1.0" encoding="utf-8"?>
-<ds:datastoreItem xmlns:ds="http://schemas.openxmlformats.org/officeDocument/2006/customXml" ds:itemID="{3655DC5B-5E78-498C-861D-7BF1AA798B5E}">
+<ds:datastoreItem xmlns:ds="http://schemas.openxmlformats.org/officeDocument/2006/customXml" ds:itemID="{4BFD8952-9AA4-4F73-A0FE-9896EAB426CF}">
   <ds:schemaRefs>
     <ds:schemaRef ds:uri="http://schemas.openxmlformats.org/officeDocument/2006/bibliography"/>
   </ds:schemaRefs>

</xml_diff>